<commit_message>
Removed timers in favour of tickers, added additional classes, removed spinning, started on submission doc
</commit_message>
<xml_diff>
--- a/Documents/submission_data.docx
+++ b/Documents/submission_data.docx
@@ -93,6 +93,9 @@
             <w:pPr>
               <w:cnfStyle w:val="000000000000" w:firstRow="0" w:lastRow="0" w:firstColumn="0" w:lastColumn="0" w:oddVBand="0" w:evenVBand="0" w:oddHBand="0" w:evenHBand="0" w:firstRowFirstColumn="0" w:firstRowLastColumn="0" w:lastRowFirstColumn="0" w:lastRowLastColumn="0"/>
             </w:pPr>
+            <w:r>
+              <w:t>tcollyer1</w:t>
+            </w:r>
           </w:p>
         </w:tc>
       </w:tr>
@@ -116,6 +119,17 @@
             <w:pPr>
               <w:cnfStyle w:val="000000000000" w:firstRow="0" w:lastRow="0" w:firstColumn="0" w:lastColumn="0" w:oddVBand="0" w:evenVBand="0" w:oddHBand="0" w:evenHBand="0" w:firstRowFirstColumn="0" w:firstRowLastColumn="0" w:lastRowFirstColumn="0" w:lastRowLastColumn="0"/>
             </w:pPr>
+            <w:hyperlink r:id="rId7" w:history="1">
+              <w:r>
+                <w:rPr>
+                  <w:rStyle w:val="Hyperlink"/>
+                </w:rPr>
+                <w:t>https://comp2004-cw2-tcollyer.azureiotcentral.com</w:t>
+              </w:r>
+            </w:hyperlink>
+            <w:r>
+              <w:t xml:space="preserve"> </w:t>
+            </w:r>
           </w:p>
         </w:tc>
       </w:tr>
@@ -263,10 +277,10 @@
       </w:tblPr>
       <w:tblGrid>
         <w:gridCol w:w="1414"/>
-        <w:gridCol w:w="1074"/>
+        <w:gridCol w:w="1072"/>
         <w:gridCol w:w="1218"/>
         <w:gridCol w:w="1218"/>
-        <w:gridCol w:w="4143"/>
+        <w:gridCol w:w="4145"/>
       </w:tblGrid>
       <w:tr>
         <w:trPr>
@@ -413,7 +427,7 @@
           <w:sdtPr>
             <w:id w:val="1151798557"/>
             <w14:checkbox>
-              <w14:checked w14:val="0"/>
+              <w14:checked w14:val="1"/>
               <w14:checkedState w14:val="2612" w14:font="MS Gothic"/>
               <w14:uncheckedState w14:val="2610" w14:font="MS Gothic"/>
             </w14:checkbox>
@@ -432,7 +446,7 @@
                   <w:rPr>
                     <w:rFonts w:ascii="MS Gothic" w:eastAsia="MS Gothic" w:hAnsi="MS Gothic" w:hint="eastAsia"/>
                   </w:rPr>
-                  <w:t>☐</w:t>
+                  <w:t>☒</w:t>
                 </w:r>
               </w:p>
             </w:tc>
@@ -446,6 +460,38 @@
             <w:pPr>
               <w:cnfStyle w:val="000000000000" w:firstRow="0" w:lastRow="0" w:firstColumn="0" w:lastColumn="0" w:oddVBand="0" w:evenVBand="0" w:oddHBand="0" w:evenHBand="0" w:firstRowFirstColumn="0" w:firstRowLastColumn="0" w:lastRowFirstColumn="0" w:lastRowLastColumn="0"/>
             </w:pPr>
+            <w:r>
+              <w:t>Sensor data</w:t>
+            </w:r>
+            <w:r>
+              <w:t xml:space="preserve"> &amp; time</w:t>
+            </w:r>
+            <w:r>
+              <w:t xml:space="preserve"> collected every 10s in </w:t>
+            </w:r>
+            <w:r>
+              <w:rPr>
+                <w:b/>
+                <w:bCs/>
+              </w:rPr>
+              <w:t>main.cpp</w:t>
+            </w:r>
+            <w:r>
+              <w:t xml:space="preserve">, sampling jitter minimised by taking multiple samples and averaging. </w:t>
+            </w:r>
+            <w:r>
+              <w:t xml:space="preserve">On its own high priority thread. </w:t>
+            </w:r>
+            <w:r>
+              <w:t xml:space="preserve">Sensor data class found in </w:t>
+            </w:r>
+            <w:r>
+              <w:rPr>
+                <w:b/>
+                <w:bCs/>
+              </w:rPr>
+              <w:t>SensorData.h</w:t>
+            </w:r>
           </w:p>
         </w:tc>
       </w:tr>
@@ -523,7 +569,7 @@
           <w:sdtPr>
             <w:id w:val="1960756722"/>
             <w14:checkbox>
-              <w14:checked w14:val="0"/>
+              <w14:checked w14:val="1"/>
               <w14:checkedState w14:val="2612" w14:font="MS Gothic"/>
               <w14:uncheckedState w14:val="2610" w14:font="MS Gothic"/>
             </w14:checkbox>
@@ -542,7 +588,7 @@
                   <w:rPr>
                     <w:rFonts w:ascii="MS Gothic" w:eastAsia="MS Gothic" w:hAnsi="MS Gothic" w:hint="eastAsia"/>
                   </w:rPr>
-                  <w:t>☐</w:t>
+                  <w:t>☒</w:t>
                 </w:r>
               </w:p>
             </w:tc>
@@ -556,6 +602,42 @@
             <w:pPr>
               <w:cnfStyle w:val="000000000000" w:firstRow="0" w:lastRow="0" w:firstColumn="0" w:lastColumn="0" w:oddVBand="0" w:evenVBand="0" w:oddHBand="0" w:evenHBand="0" w:firstRowFirstColumn="0" w:firstRowLastColumn="0" w:lastRowFirstColumn="0" w:lastRowLastColumn="0"/>
             </w:pPr>
+            <w:r>
+              <w:t xml:space="preserve">Data is written to SD card every minute </w:t>
+            </w:r>
+            <w:r>
+              <w:t xml:space="preserve">in </w:t>
+            </w:r>
+            <w:r>
+              <w:rPr>
+                <w:b/>
+                <w:bCs/>
+              </w:rPr>
+              <w:t>main.cpp</w:t>
+            </w:r>
+            <w:r>
+              <w:t>, values are read from buffer and written using Buffer and SDWrite classes (</w:t>
+            </w:r>
+            <w:r>
+              <w:rPr>
+                <w:b/>
+                <w:bCs/>
+              </w:rPr>
+              <w:t>SDWrite.h</w:t>
+            </w:r>
+            <w:r>
+              <w:t xml:space="preserve">, </w:t>
+            </w:r>
+            <w:r>
+              <w:rPr>
+                <w:b/>
+                <w:bCs/>
+              </w:rPr>
+              <w:t>Buffer.h</w:t>
+            </w:r>
+            <w:r>
+              <w:t>)</w:t>
+            </w:r>
           </w:p>
         </w:tc>
       </w:tr>
@@ -633,7 +715,7 @@
           <w:sdtPr>
             <w:id w:val="-724376132"/>
             <w14:checkbox>
-              <w14:checked w14:val="0"/>
+              <w14:checked w14:val="1"/>
               <w14:checkedState w14:val="2612" w14:font="MS Gothic"/>
               <w14:uncheckedState w14:val="2610" w14:font="MS Gothic"/>
             </w14:checkbox>
@@ -652,7 +734,7 @@
                   <w:rPr>
                     <w:rFonts w:ascii="MS Gothic" w:eastAsia="MS Gothic" w:hAnsi="MS Gothic" w:hint="eastAsia"/>
                   </w:rPr>
-                  <w:t>☐</w:t>
+                  <w:t>☒</w:t>
                 </w:r>
               </w:p>
             </w:tc>
@@ -666,6 +748,22 @@
             <w:pPr>
               <w:cnfStyle w:val="000000000000" w:firstRow="0" w:lastRow="0" w:firstColumn="0" w:lastColumn="0" w:oddVBand="0" w:evenVBand="0" w:oddHBand="0" w:evenHBand="0" w:firstRowFirstColumn="0" w:firstRowLastColumn="0" w:lastRowFirstColumn="0" w:lastRowLastColumn="0"/>
             </w:pPr>
+            <w:r>
+              <w:t>FIFO buffer is used (</w:t>
+            </w:r>
+            <w:r>
+              <w:rPr>
+                <w:b/>
+                <w:bCs/>
+              </w:rPr>
+              <w:t>Buffer.h</w:t>
+            </w:r>
+            <w:r>
+              <w:t>) to store sensor data and its contents are written to the SD card every minute. Writing to the FIFO is non-blocking, blocks if it’s empty and uses virtual functions for Mbed-specific features (such as the button, LED, ticker and timer)</w:t>
+            </w:r>
+            <w:r>
+              <w:t>. Red LED is lit when buffer is full.</w:t>
+            </w:r>
           </w:p>
         </w:tc>
       </w:tr>
@@ -743,7 +841,7 @@
           <w:sdtPr>
             <w:id w:val="1116331622"/>
             <w14:checkbox>
-              <w14:checked w14:val="0"/>
+              <w14:checked w14:val="1"/>
               <w14:checkedState w14:val="2612" w14:font="MS Gothic"/>
               <w14:uncheckedState w14:val="2610" w14:font="MS Gothic"/>
             </w14:checkbox>
@@ -762,7 +860,7 @@
                   <w:rPr>
                     <w:rFonts w:ascii="MS Gothic" w:eastAsia="MS Gothic" w:hAnsi="MS Gothic" w:hint="eastAsia"/>
                   </w:rPr>
-                  <w:t>☐</w:t>
+                  <w:t>☒</w:t>
                 </w:r>
               </w:p>
             </w:tc>
@@ -776,6 +874,22 @@
             <w:pPr>
               <w:cnfStyle w:val="000000000000" w:firstRow="0" w:lastRow="0" w:firstColumn="0" w:lastColumn="0" w:oddVBand="0" w:evenVBand="0" w:oddHBand="0" w:evenHBand="0" w:firstRowFirstColumn="0" w:firstRowLastColumn="0" w:lastRowFirstColumn="0" w:lastRowLastColumn="0"/>
             </w:pPr>
+            <w:r>
+              <w:t xml:space="preserve">Upper and lower limits for temperature in </w:t>
+            </w:r>
+            <w:r>
+              <w:rPr>
+                <w:b/>
+                <w:bCs/>
+              </w:rPr>
+              <w:t>main.cpp</w:t>
+            </w:r>
+            <w:r>
+              <w:t>. Collected sensor data is checked against these and alarm is written to terminal if they move outside the limits.</w:t>
+            </w:r>
+            <w:r>
+              <w:t xml:space="preserve"> Pressing blue user button prompts the alarm to stop firing for a minute using busy-wait loops – on thread 3.</w:t>
+            </w:r>
           </w:p>
         </w:tc>
       </w:tr>
@@ -853,7 +967,7 @@
           <w:sdtPr>
             <w:id w:val="691260059"/>
             <w14:checkbox>
-              <w14:checked w14:val="0"/>
+              <w14:checked w14:val="1"/>
               <w14:checkedState w14:val="2612" w14:font="MS Gothic"/>
               <w14:uncheckedState w14:val="2610" w14:font="MS Gothic"/>
             </w14:checkbox>
@@ -872,7 +986,7 @@
                   <w:rPr>
                     <w:rFonts w:ascii="MS Gothic" w:eastAsia="MS Gothic" w:hAnsi="MS Gothic" w:hint="eastAsia"/>
                   </w:rPr>
-                  <w:t>☐</w:t>
+                  <w:t>☒</w:t>
                 </w:r>
               </w:p>
             </w:tc>
@@ -886,6 +1000,9 @@
             <w:pPr>
               <w:cnfStyle w:val="000000000000" w:firstRow="0" w:lastRow="0" w:firstColumn="0" w:lastColumn="0" w:oddVBand="0" w:evenVBand="0" w:oddHBand="0" w:evenHBand="0" w:firstRowFirstColumn="0" w:firstRowLastColumn="0" w:lastRowFirstColumn="0" w:lastRowLastColumn="0"/>
             </w:pPr>
+            <w:r>
+              <w:t>3 threads used – for writing to SD and reading buffer, collecting sensor data and waiting on user’s press of blue button.</w:t>
+            </w:r>
           </w:p>
         </w:tc>
       </w:tr>
@@ -897,6 +1014,7 @@
           </w:tcPr>
           <w:p>
             <w:r>
+              <w:lastRenderedPageBreak/>
               <w:t>6</w:t>
             </w:r>
           </w:p>
@@ -934,7 +1052,7 @@
           <w:sdtPr>
             <w:id w:val="915828403"/>
             <w14:checkbox>
-              <w14:checked w14:val="0"/>
+              <w14:checked w14:val="1"/>
               <w14:checkedState w14:val="2612" w14:font="MS Gothic"/>
               <w14:uncheckedState w14:val="2610" w14:font="MS Gothic"/>
             </w14:checkbox>
@@ -953,7 +1071,7 @@
                   <w:rPr>
                     <w:rFonts w:ascii="MS Gothic" w:eastAsia="MS Gothic" w:hAnsi="MS Gothic" w:hint="eastAsia"/>
                   </w:rPr>
-                  <w:t>☐</w:t>
+                  <w:t>☒</w:t>
                 </w:r>
               </w:p>
             </w:tc>
@@ -996,6 +1114,15 @@
             <w:pPr>
               <w:cnfStyle w:val="000000000000" w:firstRow="0" w:lastRow="0" w:firstColumn="0" w:lastColumn="0" w:oddVBand="0" w:evenVBand="0" w:oddHBand="0" w:evenHBand="0" w:firstRowFirstColumn="0" w:firstRowLastColumn="0" w:lastRowFirstColumn="0" w:lastRowLastColumn="0"/>
             </w:pPr>
+            <w:r>
+              <w:t xml:space="preserve">Busy-wait loops are used and </w:t>
+            </w:r>
+            <w:r>
+              <w:t>explained</w:t>
+            </w:r>
+            <w:r>
+              <w:t>, but likely could have been replaced with a more suitable method.</w:t>
+            </w:r>
           </w:p>
         </w:tc>
       </w:tr>
@@ -1513,7 +1640,7 @@
           <w:sdtPr>
             <w:id w:val="-43372765"/>
             <w14:checkbox>
-              <w14:checked w14:val="0"/>
+              <w14:checked w14:val="1"/>
               <w14:checkedState w14:val="2612" w14:font="MS Gothic"/>
               <w14:uncheckedState w14:val="2610" w14:font="MS Gothic"/>
             </w14:checkbox>
@@ -1532,7 +1659,7 @@
                   <w:rPr>
                     <w:rFonts w:ascii="MS Gothic" w:eastAsia="MS Gothic" w:hAnsi="MS Gothic" w:hint="eastAsia"/>
                   </w:rPr>
-                  <w:t>☐</w:t>
+                  <w:t>☒</w:t>
                 </w:r>
               </w:p>
             </w:tc>
@@ -1546,6 +1673,9 @@
             <w:pPr>
               <w:cnfStyle w:val="000000000000" w:firstRow="0" w:lastRow="0" w:firstColumn="0" w:lastColumn="0" w:oddVBand="0" w:evenVBand="0" w:oddHBand="0" w:evenHBand="0" w:firstRowFirstColumn="0" w:firstRowLastColumn="0" w:lastRowFirstColumn="0" w:lastRowLastColumn="0"/>
             </w:pPr>
+            <w:r>
+              <w:t>Files are structured and indented with comments. Classes are in their own files and name can be found at the top of each source file.</w:t>
+            </w:r>
           </w:p>
         </w:tc>
       </w:tr>
@@ -1765,15 +1895,7 @@
         <w:t>deterministic</w:t>
       </w:r>
       <w:r>
-        <w:t xml:space="preserve"> rate. This shall include temperature (</w:t>
-      </w:r>
-      <w:proofErr w:type="spellStart"/>
-      <w:r>
-        <w:t>deg</w:t>
-      </w:r>
-      <w:proofErr w:type="spellEnd"/>
-      <w:r>
-        <w:t xml:space="preserve"> C), pressure (mbar) and light levels (from the LDR). The default update rate shall be once every 10 seconds and you should write your code to </w:t>
+        <w:t xml:space="preserve"> rate. This shall include temperature (deg C), pressure (mbar) and light levels (from the LDR). The default update rate shall be once every 10 seconds and you should write your code to </w:t>
       </w:r>
       <w:r>
         <w:rPr>
@@ -1881,15 +2003,7 @@
       </w:r>
       <w:r>
         <w:br/>
-        <w:t xml:space="preserve">To facilitate this, you should write, </w:t>
-      </w:r>
-      <w:proofErr w:type="gramStart"/>
-      <w:r>
-        <w:t>use</w:t>
-      </w:r>
-      <w:proofErr w:type="gramEnd"/>
-      <w:r>
-        <w:t xml:space="preserve"> and test a </w:t>
+        <w:t xml:space="preserve">To facilitate this, you should write, use and test a </w:t>
       </w:r>
       <w:r>
         <w:rPr>
@@ -2256,15 +2370,7 @@
     </w:p>
     <w:p>
       <w:r>
-        <w:t>No operation in this project should interfere with (</w:t>
-      </w:r>
-      <w:proofErr w:type="gramStart"/>
-      <w:r>
-        <w:t>i.e.</w:t>
-      </w:r>
-      <w:proofErr w:type="gramEnd"/>
-      <w:r>
-        <w:t xml:space="preserve"> block) any other. Therefore, your code </w:t>
+        <w:t xml:space="preserve">No operation in this project should interfere with (i.e. block) any other. Therefore, your code </w:t>
       </w:r>
       <w:r>
         <w:rPr>
@@ -2443,23 +2549,7 @@
     </w:p>
     <w:p>
       <w:r>
-        <w:t xml:space="preserve">Your device should send each date, </w:t>
-      </w:r>
-      <w:proofErr w:type="gramStart"/>
-      <w:r>
-        <w:t>time</w:t>
-      </w:r>
-      <w:proofErr w:type="gramEnd"/>
-      <w:r>
-        <w:t xml:space="preserve"> and set of sensor measurements to the Azure IoT </w:t>
-      </w:r>
-      <w:proofErr w:type="spellStart"/>
-      <w:r>
-        <w:t>center</w:t>
-      </w:r>
-      <w:proofErr w:type="spellEnd"/>
-      <w:r>
-        <w:t xml:space="preserve"> (see Task 396 and lab notes). For partial marks, you can host the information on an internal web page (accessible from the PC) as demonstrated in lab Task-394.</w:t>
+        <w:t>Your device should send each date, time and set of sensor measurements to the Azure IoT center (see Task 396 and lab notes). For partial marks, you can host the information on an internal web page (accessible from the PC) as demonstrated in lab Task-394.</w:t>
       </w:r>
     </w:p>
     <w:tbl>
@@ -2544,15 +2634,7 @@
     </w:p>
     <w:p>
       <w:r>
-        <w:t>Should a critical error occur, the red LED should light, and an alarm should sound for 30 seconds. The system should then reset itself. Details of any errors should ALWAYS be logged to the serial interface (</w:t>
-      </w:r>
-      <w:proofErr w:type="gramStart"/>
-      <w:r>
-        <w:t>if at all possible</w:t>
-      </w:r>
-      <w:proofErr w:type="gramEnd"/>
-      <w:r>
-        <w:t>). You will need to find ways to induce critical errors so that this can be tested and demonstrated.</w:t>
+        <w:t>Should a critical error occur, the red LED should light, and an alarm should sound for 30 seconds. The system should then reset itself. Details of any errors should ALWAYS be logged to the serial interface (if at all possible). You will need to find ways to induce critical errors so that this can be tested and demonstrated.</w:t>
       </w:r>
     </w:p>
     <w:tbl>
@@ -2837,10 +2919,10 @@
       </w:pPr>
     </w:lvl>
   </w:abstractNum>
-  <w:num w:numId="1">
+  <w:num w:numId="1" w16cid:durableId="1704591839">
     <w:abstractNumId w:val="1"/>
   </w:num>
-  <w:num w:numId="2">
+  <w:num w:numId="2" w16cid:durableId="1082487340">
     <w:abstractNumId w:val="0"/>
   </w:num>
 </w:numbering>
@@ -3544,6 +3626,29 @@
       <w:lang w:val="en-US" w:eastAsia="ja-JP"/>
     </w:rPr>
   </w:style>
+  <w:style w:type="character" w:styleId="Hyperlink">
+    <w:name w:val="Hyperlink"/>
+    <w:basedOn w:val="DefaultParagraphFont"/>
+    <w:uiPriority w:val="99"/>
+    <w:unhideWhenUsed/>
+    <w:rsid w:val="00566E6B"/>
+    <w:rPr>
+      <w:color w:val="0563C1" w:themeColor="hyperlink"/>
+      <w:u w:val="single"/>
+    </w:rPr>
+  </w:style>
+  <w:style w:type="character" w:styleId="UnresolvedMention">
+    <w:name w:val="Unresolved Mention"/>
+    <w:basedOn w:val="DefaultParagraphFont"/>
+    <w:uiPriority w:val="99"/>
+    <w:semiHidden/>
+    <w:unhideWhenUsed/>
+    <w:rsid w:val="00566E6B"/>
+    <w:rPr>
+      <w:color w:val="605E5C"/>
+      <w:shd w:val="clear" w:color="auto" w:fill="E1DFDD"/>
+    </w:rPr>
+  </w:style>
 </w:styles>
 </file>
 

</xml_diff>

<commit_message>
Added own buffer, pushswitch class, attempted mutex and semaphores, class for sending data to Azure
</commit_message>
<xml_diff>
--- a/Documents/submission_data.docx
+++ b/Documents/submission_data.docx
@@ -277,10 +277,10 @@
       </w:tblPr>
       <w:tblGrid>
         <w:gridCol w:w="1414"/>
-        <w:gridCol w:w="1072"/>
+        <w:gridCol w:w="1071"/>
         <w:gridCol w:w="1218"/>
         <w:gridCol w:w="1218"/>
-        <w:gridCol w:w="4145"/>
+        <w:gridCol w:w="4146"/>
       </w:tblGrid>
       <w:tr>
         <w:trPr>
@@ -759,7 +759,13 @@
               <w:t>Buffer.h</w:t>
             </w:r>
             <w:r>
-              <w:t>) to store sensor data and its contents are written to the SD card every minute. Writing to the FIFO is non-blocking, blocks if it’s empty and uses virtual functions for Mbed-specific features (such as the button, LED, ticker and timer)</w:t>
+              <w:t>) to store sensor data and its contents are written to the SD card every minute. Writing to the FIFO is non-blocking, blocks if it’s empty and uses virtual functions for Mbed-specific features (such as the button, LE</w:t>
+            </w:r>
+            <w:r>
+              <w:t>D and ticker</w:t>
+            </w:r>
+            <w:r>
+              <w:t>)</w:t>
             </w:r>
             <w:r>
               <w:t>. Red LED is lit when buffer is full.</w:t>
@@ -888,7 +894,13 @@
               <w:t>. Collected sensor data is checked against these and alarm is written to terminal if they move outside the limits.</w:t>
             </w:r>
             <w:r>
-              <w:t xml:space="preserve"> Pressing blue user button prompts the alarm to stop firing for a minute using busy-wait loops – on thread 3.</w:t>
+              <w:t xml:space="preserve"> Pressing blue user button prompts the alarm to stop firing for a minute </w:t>
+            </w:r>
+            <w:r>
+              <w:t xml:space="preserve">using signal-wait </w:t>
+            </w:r>
+            <w:r>
+              <w:t>– on thread 3.</w:t>
             </w:r>
           </w:p>
         </w:tc>
@@ -1052,7 +1064,7 @@
           <w:sdtPr>
             <w:id w:val="915828403"/>
             <w14:checkbox>
-              <w14:checked w14:val="1"/>
+              <w14:checked w14:val="0"/>
               <w14:checkedState w14:val="2612" w14:font="MS Gothic"/>
               <w14:uncheckedState w14:val="2610" w14:font="MS Gothic"/>
             </w14:checkbox>
@@ -1071,7 +1083,7 @@
                   <w:rPr>
                     <w:rFonts w:ascii="MS Gothic" w:eastAsia="MS Gothic" w:hAnsi="MS Gothic" w:hint="eastAsia"/>
                   </w:rPr>
-                  <w:t>☒</w:t>
+                  <w:t>☐</w:t>
                 </w:r>
               </w:p>
             </w:tc>
@@ -1081,7 +1093,7 @@
           <w:sdtPr>
             <w:id w:val="520592406"/>
             <w14:checkbox>
-              <w14:checked w14:val="0"/>
+              <w14:checked w14:val="1"/>
               <w14:checkedState w14:val="2612" w14:font="MS Gothic"/>
               <w14:uncheckedState w14:val="2610" w14:font="MS Gothic"/>
             </w14:checkbox>
@@ -1100,7 +1112,7 @@
                   <w:rPr>
                     <w:rFonts w:ascii="MS Gothic" w:eastAsia="MS Gothic" w:hAnsi="MS Gothic" w:hint="eastAsia"/>
                   </w:rPr>
-                  <w:t>☐</w:t>
+                  <w:t>☒</w:t>
                 </w:r>
               </w:p>
             </w:tc>
@@ -1115,13 +1127,29 @@
               <w:cnfStyle w:val="000000000000" w:firstRow="0" w:lastRow="0" w:firstColumn="0" w:lastColumn="0" w:oddVBand="0" w:evenVBand="0" w:oddHBand="0" w:evenHBand="0" w:firstRowFirstColumn="0" w:firstRowLastColumn="0" w:lastRowFirstColumn="0" w:lastRowLastColumn="0"/>
             </w:pPr>
             <w:r>
-              <w:t xml:space="preserve">Busy-wait loops are used and </w:t>
-            </w:r>
-            <w:r>
-              <w:t>explained</w:t>
-            </w:r>
-            <w:r>
-              <w:t>, but likely could have been replaced with a more suitable method.</w:t>
+              <w:t>Signal-wait mechanism</w:t>
+            </w:r>
+            <w:r>
+              <w:t>s and timer interrupts</w:t>
+            </w:r>
+            <w:r>
+              <w:t xml:space="preserve"> used </w:t>
+            </w:r>
+            <w:r>
+              <w:t>to minimise power consumption – timer interrupts on all 3 threads, signal-wait on blue button press handling</w:t>
+            </w:r>
+            <w:r>
+              <w:t xml:space="preserve"> (</w:t>
+            </w:r>
+            <w:r>
+              <w:rPr>
+                <w:b/>
+                <w:bCs/>
+              </w:rPr>
+              <w:t>PushSwitch.h</w:t>
+            </w:r>
+            <w:r>
+              <w:t>).</w:t>
             </w:r>
           </w:p>
         </w:tc>

</xml_diff>

<commit_message>
Made it so buffer size can easily be modified
</commit_message>
<xml_diff>
--- a/Documents/submission_data.docx
+++ b/Documents/submission_data.docx
@@ -1,6 +1,6 @@
 
 <file path=word/document.xml><?xml version="1.0" encoding="utf-8"?>
-<w:document xmlns:wpc="http://schemas.microsoft.com/office/word/2010/wordprocessingCanvas" xmlns:cx="http://schemas.microsoft.com/office/drawing/2014/chartex" xmlns:cx1="http://schemas.microsoft.com/office/drawing/2015/9/8/chartex" xmlns:cx2="http://schemas.microsoft.com/office/drawing/2015/10/21/chartex" xmlns:cx3="http://schemas.microsoft.com/office/drawing/2016/5/9/chartex" xmlns:cx4="http://schemas.microsoft.com/office/drawing/2016/5/10/chartex" xmlns:cx5="http://schemas.microsoft.com/office/drawing/2016/5/11/chartex" xmlns:cx6="http://schemas.microsoft.com/office/drawing/2016/5/12/chartex" xmlns:cx7="http://schemas.microsoft.com/office/drawing/2016/5/13/chartex" xmlns:cx8="http://schemas.microsoft.com/office/drawing/2016/5/14/chartex" xmlns:mc="http://schemas.openxmlformats.org/markup-compatibility/2006" xmlns:aink="http://schemas.microsoft.com/office/drawing/2016/ink" xmlns:am3d="http://schemas.microsoft.com/office/drawing/2017/model3d" xmlns:o="urn:schemas-microsoft-com:office:office" xmlns:r="http://schemas.openxmlformats.org/officeDocument/2006/relationships" xmlns:m="http://schemas.openxmlformats.org/officeDocument/2006/math" xmlns:v="urn:schemas-microsoft-com:vml" xmlns:wp14="http://schemas.microsoft.com/office/word/2010/wordprocessingDrawing" xmlns:wp="http://schemas.openxmlformats.org/drawingml/2006/wordprocessingDrawing" xmlns:w10="urn:schemas-microsoft-com:office:word" xmlns:w="http://schemas.openxmlformats.org/wordprocessingml/2006/main" xmlns:w14="http://schemas.microsoft.com/office/word/2010/wordml" xmlns:w15="http://schemas.microsoft.com/office/word/2012/wordml" xmlns:w16cex="http://schemas.microsoft.com/office/word/2018/wordml/cex" xmlns:w16cid="http://schemas.microsoft.com/office/word/2016/wordml/cid" xmlns:w16="http://schemas.microsoft.com/office/word/2018/wordml" xmlns:w16sdtdh="http://schemas.microsoft.com/office/word/2020/wordml/sdtdatahash" xmlns:w16se="http://schemas.microsoft.com/office/word/2015/wordml/symex" xmlns:wpg="http://schemas.microsoft.com/office/word/2010/wordprocessingGroup" xmlns:wpi="http://schemas.microsoft.com/office/word/2010/wordprocessingInk" xmlns:wne="http://schemas.microsoft.com/office/word/2006/wordml" xmlns:wps="http://schemas.microsoft.com/office/word/2010/wordprocessingShape" mc:Ignorable="w14 w15 w16se w16cid w16 w16cex w16sdtdh wp14">
+<w:document xmlns:wpc="http://schemas.microsoft.com/office/word/2010/wordprocessingCanvas" xmlns:cx="http://schemas.microsoft.com/office/drawing/2014/chartex" xmlns:cx1="http://schemas.microsoft.com/office/drawing/2015/9/8/chartex" xmlns:cx2="http://schemas.microsoft.com/office/drawing/2015/10/21/chartex" xmlns:cx3="http://schemas.microsoft.com/office/drawing/2016/5/9/chartex" xmlns:cx4="http://schemas.microsoft.com/office/drawing/2016/5/10/chartex" xmlns:cx5="http://schemas.microsoft.com/office/drawing/2016/5/11/chartex" xmlns:cx6="http://schemas.microsoft.com/office/drawing/2016/5/12/chartex" xmlns:cx7="http://schemas.microsoft.com/office/drawing/2016/5/13/chartex" xmlns:cx8="http://schemas.microsoft.com/office/drawing/2016/5/14/chartex" xmlns:mc="http://schemas.openxmlformats.org/markup-compatibility/2006" xmlns:aink="http://schemas.microsoft.com/office/drawing/2016/ink" xmlns:am3d="http://schemas.microsoft.com/office/drawing/2017/model3d" xmlns:o="urn:schemas-microsoft-com:office:office" xmlns:oel="http://schemas.microsoft.com/office/2019/extlst" xmlns:r="http://schemas.openxmlformats.org/officeDocument/2006/relationships" xmlns:m="http://schemas.openxmlformats.org/officeDocument/2006/math" xmlns:v="urn:schemas-microsoft-com:vml" xmlns:wp14="http://schemas.microsoft.com/office/word/2010/wordprocessingDrawing" xmlns:wp="http://schemas.openxmlformats.org/drawingml/2006/wordprocessingDrawing" xmlns:w10="urn:schemas-microsoft-com:office:word" xmlns:w="http://schemas.openxmlformats.org/wordprocessingml/2006/main" xmlns:w14="http://schemas.microsoft.com/office/word/2010/wordml" xmlns:w15="http://schemas.microsoft.com/office/word/2012/wordml" xmlns:w16cex="http://schemas.microsoft.com/office/word/2018/wordml/cex" xmlns:w16cid="http://schemas.microsoft.com/office/word/2016/wordml/cid" xmlns:w16="http://schemas.microsoft.com/office/word/2018/wordml" xmlns:w16sdtdh="http://schemas.microsoft.com/office/word/2020/wordml/sdtdatahash" xmlns:w16se="http://schemas.microsoft.com/office/word/2015/wordml/symex" xmlns:wpg="http://schemas.microsoft.com/office/word/2010/wordprocessingGroup" xmlns:wpi="http://schemas.microsoft.com/office/word/2010/wordprocessingInk" xmlns:wne="http://schemas.microsoft.com/office/word/2006/wordml" xmlns:wps="http://schemas.microsoft.com/office/word/2010/wordprocessingShape" mc:Ignorable="w14 w15 w16se w16cid w16 w16cex w16sdtdh wp14">
   <w:body>
     <w:p>
       <w:pPr>
@@ -277,10 +277,10 @@
       </w:tblPr>
       <w:tblGrid>
         <w:gridCol w:w="1414"/>
-        <w:gridCol w:w="1071"/>
+        <w:gridCol w:w="1072"/>
         <w:gridCol w:w="1218"/>
         <w:gridCol w:w="1218"/>
-        <w:gridCol w:w="4146"/>
+        <w:gridCol w:w="4145"/>
       </w:tblGrid>
       <w:tr>
         <w:trPr>
@@ -759,7 +759,13 @@
               <w:t>Buffer.h</w:t>
             </w:r>
             <w:r>
-              <w:t>) to store sensor data and its contents are written to the SD card every minute. Writing to the FIFO is non-blocking, blocks if it’s empty and uses virtual functions for Mbed-specific features (such as the button, LE</w:t>
+              <w:t>) to store sensor data and its contents are written to the SD card every minute. Writing to the FIFO is non-blocking,</w:t>
+            </w:r>
+            <w:r>
+              <w:t xml:space="preserve"> </w:t>
+            </w:r>
+            <w:r>
+              <w:t>and uses virtual functions for Mbed-specific features (such as the button, LE</w:t>
             </w:r>
             <w:r>
               <w:t>D and ticker</w:t>
@@ -768,7 +774,13 @@
               <w:t>)</w:t>
             </w:r>
             <w:r>
-              <w:t>. Red LED is lit when buffer is full.</w:t>
+              <w:t xml:space="preserve">. Red LED is lit </w:t>
+            </w:r>
+            <w:r>
+              <w:t>if</w:t>
+            </w:r>
+            <w:r>
+              <w:t xml:space="preserve"> buffer is full.</w:t>
             </w:r>
           </w:p>
         </w:tc>
@@ -1013,7 +1025,20 @@
               <w:cnfStyle w:val="000000000000" w:firstRow="0" w:lastRow="0" w:firstColumn="0" w:lastColumn="0" w:oddVBand="0" w:evenVBand="0" w:oddHBand="0" w:evenHBand="0" w:firstRowFirstColumn="0" w:firstRowLastColumn="0" w:lastRowFirstColumn="0" w:lastRowLastColumn="0"/>
             </w:pPr>
             <w:r>
-              <w:t>3 threads used – for writing to SD and reading buffer, collecting sensor data and waiting on user’s press of blue button.</w:t>
+              <w:t>4</w:t>
+            </w:r>
+            <w:r>
+              <w:t xml:space="preserve"> threads used – for writing to SD and reading buffer, collecting sensor data</w:t>
+            </w:r>
+            <w:r>
+              <w:t xml:space="preserve">, communicating with and sending data to </w:t>
+            </w:r>
+            <w:r>
+              <w:lastRenderedPageBreak/>
+              <w:t>Azure</w:t>
+            </w:r>
+            <w:r>
+              <w:t xml:space="preserve"> and waiting on user’s press of blue button.</w:t>
             </w:r>
           </w:p>
         </w:tc>
@@ -1139,7 +1164,10 @@
               <w:t>to minimise power consumption – timer interrupts on all 3 threads, signal-wait on blue button press handling</w:t>
             </w:r>
             <w:r>
-              <w:t xml:space="preserve"> (</w:t>
+              <w:t xml:space="preserve"> </w:t>
+            </w:r>
+            <w:r>
+              <w:t>(</w:t>
             </w:r>
             <w:r>
               <w:rPr>
@@ -1149,7 +1177,16 @@
               <w:t>PushSwitch.h</w:t>
             </w:r>
             <w:r>
-              <w:t>).</w:t>
+              <w:t>)</w:t>
+            </w:r>
+            <w:r>
+              <w:t xml:space="preserve">, </w:t>
+            </w:r>
+            <w:r>
+              <w:t>signal-wait when sending to Azure</w:t>
+            </w:r>
+            <w:r>
+              <w:t>.</w:t>
             </w:r>
           </w:p>
         </w:tc>
@@ -1228,7 +1265,7 @@
           <w:sdtPr>
             <w:id w:val="1803884118"/>
             <w14:checkbox>
-              <w14:checked w14:val="0"/>
+              <w14:checked w14:val="1"/>
               <w14:checkedState w14:val="2612" w14:font="MS Gothic"/>
               <w14:uncheckedState w14:val="2610" w14:font="MS Gothic"/>
             </w14:checkbox>
@@ -1247,7 +1284,7 @@
                   <w:rPr>
                     <w:rFonts w:ascii="MS Gothic" w:eastAsia="MS Gothic" w:hAnsi="MS Gothic" w:hint="eastAsia"/>
                   </w:rPr>
-                  <w:t>☐</w:t>
+                  <w:t>☒</w:t>
                 </w:r>
               </w:p>
             </w:tc>
@@ -1261,6 +1298,32 @@
             <w:pPr>
               <w:cnfStyle w:val="000000000000" w:firstRow="0" w:lastRow="0" w:firstColumn="0" w:lastColumn="0" w:oddVBand="0" w:evenVBand="0" w:oddHBand="0" w:evenHBand="0" w:firstRowFirstColumn="0" w:firstRowLastColumn="0" w:lastRowFirstColumn="0" w:lastRowLastColumn="0"/>
             </w:pPr>
+            <w:r>
+              <w:t xml:space="preserve">Remote functions implemented in </w:t>
+            </w:r>
+            <w:r>
+              <w:rPr>
+                <w:b/>
+                <w:bCs/>
+              </w:rPr>
+              <w:t>main</w:t>
+            </w:r>
+            <w:r>
+              <w:rPr>
+                <w:b/>
+                <w:bCs/>
+              </w:rPr>
+              <w:t>.cpp</w:t>
+            </w:r>
+            <w:r>
+              <w:t xml:space="preserve">, </w:t>
+            </w:r>
+            <w:r>
+              <w:t>with</w:t>
+            </w:r>
+            <w:r>
+              <w:t xml:space="preserve"> commands implemented on Azure to call these functions. Appropriate responses are returned.</w:t>
+            </w:r>
           </w:p>
         </w:tc>
       </w:tr>
@@ -1338,7 +1401,7 @@
           <w:sdtPr>
             <w:id w:val="-1031344362"/>
             <w14:checkbox>
-              <w14:checked w14:val="0"/>
+              <w14:checked w14:val="1"/>
               <w14:checkedState w14:val="2612" w14:font="MS Gothic"/>
               <w14:uncheckedState w14:val="2610" w14:font="MS Gothic"/>
             </w14:checkbox>
@@ -1357,7 +1420,7 @@
                   <w:rPr>
                     <w:rFonts w:ascii="MS Gothic" w:eastAsia="MS Gothic" w:hAnsi="MS Gothic" w:hint="eastAsia"/>
                   </w:rPr>
-                  <w:t>☐</w:t>
+                  <w:t>☒</w:t>
                 </w:r>
               </w:p>
             </w:tc>
@@ -1371,6 +1434,9 @@
             <w:pPr>
               <w:cnfStyle w:val="000000000000" w:firstRow="0" w:lastRow="0" w:firstColumn="0" w:lastColumn="0" w:oddVBand="0" w:evenVBand="0" w:oddHBand="0" w:evenHBand="0" w:firstRowFirstColumn="0" w:firstRowLastColumn="0" w:lastRowFirstColumn="0" w:lastRowLastColumn="0"/>
             </w:pPr>
+            <w:r>
+              <w:t>Sensor measurements and date/time data are sent to Azure every 10 seconds using the newest item added to the buffer.</w:t>
+            </w:r>
           </w:p>
         </w:tc>
       </w:tr>
@@ -1419,7 +1485,7 @@
           <w:sdtPr>
             <w:id w:val="-1985536737"/>
             <w14:checkbox>
-              <w14:checked w14:val="0"/>
+              <w14:checked w14:val="1"/>
               <w14:checkedState w14:val="2612" w14:font="MS Gothic"/>
               <w14:uncheckedState w14:val="2610" w14:font="MS Gothic"/>
             </w14:checkbox>
@@ -1438,7 +1504,7 @@
                   <w:rPr>
                     <w:rFonts w:ascii="MS Gothic" w:eastAsia="MS Gothic" w:hAnsi="MS Gothic" w:hint="eastAsia"/>
                   </w:rPr>
-                  <w:t>☐</w:t>
+                  <w:t>☒</w:t>
                 </w:r>
               </w:p>
             </w:tc>
@@ -1481,6 +1547,12 @@
             <w:pPr>
               <w:cnfStyle w:val="000000000000" w:firstRow="0" w:lastRow="0" w:firstColumn="0" w:lastColumn="0" w:oddVBand="0" w:evenVBand="0" w:oddHBand="0" w:evenHBand="0" w:firstRowFirstColumn="0" w:firstRowLastColumn="0" w:lastRowFirstColumn="0" w:lastRowLastColumn="0"/>
             </w:pPr>
+            <w:r>
+              <w:t>Mutex lock used within the buffer</w:t>
+            </w:r>
+            <w:r>
+              <w:t>, however semaphores were not fully implemented.</w:t>
+            </w:r>
           </w:p>
         </w:tc>
       </w:tr>
@@ -1529,7 +1601,7 @@
           <w:sdtPr>
             <w:id w:val="1375887271"/>
             <w14:checkbox>
-              <w14:checked w14:val="0"/>
+              <w14:checked w14:val="1"/>
               <w14:checkedState w14:val="2612" w14:font="MS Gothic"/>
               <w14:uncheckedState w14:val="2610" w14:font="MS Gothic"/>
             </w14:checkbox>
@@ -1548,7 +1620,7 @@
                   <w:rPr>
                     <w:rFonts w:ascii="MS Gothic" w:eastAsia="MS Gothic" w:hAnsi="MS Gothic" w:hint="eastAsia"/>
                   </w:rPr>
-                  <w:t>☐</w:t>
+                  <w:t>☒</w:t>
                 </w:r>
               </w:p>
             </w:tc>
@@ -1591,6 +1663,9 @@
             <w:pPr>
               <w:cnfStyle w:val="000000000000" w:firstRow="0" w:lastRow="0" w:firstColumn="0" w:lastColumn="0" w:oddVBand="0" w:evenVBand="0" w:oddHBand="0" w:evenHBand="0" w:firstRowFirstColumn="0" w:firstRowLastColumn="0" w:lastRowFirstColumn="0" w:lastRowLastColumn="0"/>
             </w:pPr>
+            <w:r>
+              <w:t>Critical errors cause the red LED to light and an error to be generated to the terminal.</w:t>
+            </w:r>
           </w:p>
         </w:tc>
       </w:tr>
@@ -2697,7 +2772,7 @@
 </file>
 
 <file path=word/endnotes.xml><?xml version="1.0" encoding="utf-8"?>
-<w:endnotes xmlns:wpc="http://schemas.microsoft.com/office/word/2010/wordprocessingCanvas" xmlns:cx="http://schemas.microsoft.com/office/drawing/2014/chartex" xmlns:cx1="http://schemas.microsoft.com/office/drawing/2015/9/8/chartex" xmlns:cx2="http://schemas.microsoft.com/office/drawing/2015/10/21/chartex" xmlns:cx3="http://schemas.microsoft.com/office/drawing/2016/5/9/chartex" xmlns:cx4="http://schemas.microsoft.com/office/drawing/2016/5/10/chartex" xmlns:cx5="http://schemas.microsoft.com/office/drawing/2016/5/11/chartex" xmlns:cx6="http://schemas.microsoft.com/office/drawing/2016/5/12/chartex" xmlns:cx7="http://schemas.microsoft.com/office/drawing/2016/5/13/chartex" xmlns:cx8="http://schemas.microsoft.com/office/drawing/2016/5/14/chartex" xmlns:mc="http://schemas.openxmlformats.org/markup-compatibility/2006" xmlns:aink="http://schemas.microsoft.com/office/drawing/2016/ink" xmlns:am3d="http://schemas.microsoft.com/office/drawing/2017/model3d" xmlns:o="urn:schemas-microsoft-com:office:office" xmlns:r="http://schemas.openxmlformats.org/officeDocument/2006/relationships" xmlns:m="http://schemas.openxmlformats.org/officeDocument/2006/math" xmlns:v="urn:schemas-microsoft-com:vml" xmlns:wp14="http://schemas.microsoft.com/office/word/2010/wordprocessingDrawing" xmlns:wp="http://schemas.openxmlformats.org/drawingml/2006/wordprocessingDrawing" xmlns:w10="urn:schemas-microsoft-com:office:word" xmlns:w="http://schemas.openxmlformats.org/wordprocessingml/2006/main" xmlns:w14="http://schemas.microsoft.com/office/word/2010/wordml" xmlns:w15="http://schemas.microsoft.com/office/word/2012/wordml" xmlns:w16cex="http://schemas.microsoft.com/office/word/2018/wordml/cex" xmlns:w16cid="http://schemas.microsoft.com/office/word/2016/wordml/cid" xmlns:w16="http://schemas.microsoft.com/office/word/2018/wordml" xmlns:w16sdtdh="http://schemas.microsoft.com/office/word/2020/wordml/sdtdatahash" xmlns:w16se="http://schemas.microsoft.com/office/word/2015/wordml/symex" xmlns:wpg="http://schemas.microsoft.com/office/word/2010/wordprocessingGroup" xmlns:wpi="http://schemas.microsoft.com/office/word/2010/wordprocessingInk" xmlns:wne="http://schemas.microsoft.com/office/word/2006/wordml" xmlns:wps="http://schemas.microsoft.com/office/word/2010/wordprocessingShape" mc:Ignorable="w14 w15 w16se w16cid w16 w16cex w16sdtdh wp14">
+<w:endnotes xmlns:wpc="http://schemas.microsoft.com/office/word/2010/wordprocessingCanvas" xmlns:cx="http://schemas.microsoft.com/office/drawing/2014/chartex" xmlns:cx1="http://schemas.microsoft.com/office/drawing/2015/9/8/chartex" xmlns:cx2="http://schemas.microsoft.com/office/drawing/2015/10/21/chartex" xmlns:cx3="http://schemas.microsoft.com/office/drawing/2016/5/9/chartex" xmlns:cx4="http://schemas.microsoft.com/office/drawing/2016/5/10/chartex" xmlns:cx5="http://schemas.microsoft.com/office/drawing/2016/5/11/chartex" xmlns:cx6="http://schemas.microsoft.com/office/drawing/2016/5/12/chartex" xmlns:cx7="http://schemas.microsoft.com/office/drawing/2016/5/13/chartex" xmlns:cx8="http://schemas.microsoft.com/office/drawing/2016/5/14/chartex" xmlns:mc="http://schemas.openxmlformats.org/markup-compatibility/2006" xmlns:aink="http://schemas.microsoft.com/office/drawing/2016/ink" xmlns:am3d="http://schemas.microsoft.com/office/drawing/2017/model3d" xmlns:o="urn:schemas-microsoft-com:office:office" xmlns:oel="http://schemas.microsoft.com/office/2019/extlst" xmlns:r="http://schemas.openxmlformats.org/officeDocument/2006/relationships" xmlns:m="http://schemas.openxmlformats.org/officeDocument/2006/math" xmlns:v="urn:schemas-microsoft-com:vml" xmlns:wp14="http://schemas.microsoft.com/office/word/2010/wordprocessingDrawing" xmlns:wp="http://schemas.openxmlformats.org/drawingml/2006/wordprocessingDrawing" xmlns:w10="urn:schemas-microsoft-com:office:word" xmlns:w="http://schemas.openxmlformats.org/wordprocessingml/2006/main" xmlns:w14="http://schemas.microsoft.com/office/word/2010/wordml" xmlns:w15="http://schemas.microsoft.com/office/word/2012/wordml" xmlns:w16cex="http://schemas.microsoft.com/office/word/2018/wordml/cex" xmlns:w16cid="http://schemas.microsoft.com/office/word/2016/wordml/cid" xmlns:w16="http://schemas.microsoft.com/office/word/2018/wordml" xmlns:w16sdtdh="http://schemas.microsoft.com/office/word/2020/wordml/sdtdatahash" xmlns:w16se="http://schemas.microsoft.com/office/word/2015/wordml/symex" xmlns:wpg="http://schemas.microsoft.com/office/word/2010/wordprocessingGroup" xmlns:wpi="http://schemas.microsoft.com/office/word/2010/wordprocessingInk" xmlns:wne="http://schemas.microsoft.com/office/word/2006/wordml" xmlns:wps="http://schemas.microsoft.com/office/word/2010/wordprocessingShape" mc:Ignorable="w14 w15 w16se w16cid w16 w16cex w16sdtdh wp14">
   <w:endnote w:type="separator" w:id="-1">
     <w:p>
       <w:pPr>
@@ -2722,7 +2797,7 @@
 </file>
 
 <file path=word/footnotes.xml><?xml version="1.0" encoding="utf-8"?>
-<w:footnotes xmlns:wpc="http://schemas.microsoft.com/office/word/2010/wordprocessingCanvas" xmlns:cx="http://schemas.microsoft.com/office/drawing/2014/chartex" xmlns:cx1="http://schemas.microsoft.com/office/drawing/2015/9/8/chartex" xmlns:cx2="http://schemas.microsoft.com/office/drawing/2015/10/21/chartex" xmlns:cx3="http://schemas.microsoft.com/office/drawing/2016/5/9/chartex" xmlns:cx4="http://schemas.microsoft.com/office/drawing/2016/5/10/chartex" xmlns:cx5="http://schemas.microsoft.com/office/drawing/2016/5/11/chartex" xmlns:cx6="http://schemas.microsoft.com/office/drawing/2016/5/12/chartex" xmlns:cx7="http://schemas.microsoft.com/office/drawing/2016/5/13/chartex" xmlns:cx8="http://schemas.microsoft.com/office/drawing/2016/5/14/chartex" xmlns:mc="http://schemas.openxmlformats.org/markup-compatibility/2006" xmlns:aink="http://schemas.microsoft.com/office/drawing/2016/ink" xmlns:am3d="http://schemas.microsoft.com/office/drawing/2017/model3d" xmlns:o="urn:schemas-microsoft-com:office:office" xmlns:r="http://schemas.openxmlformats.org/officeDocument/2006/relationships" xmlns:m="http://schemas.openxmlformats.org/officeDocument/2006/math" xmlns:v="urn:schemas-microsoft-com:vml" xmlns:wp14="http://schemas.microsoft.com/office/word/2010/wordprocessingDrawing" xmlns:wp="http://schemas.openxmlformats.org/drawingml/2006/wordprocessingDrawing" xmlns:w10="urn:schemas-microsoft-com:office:word" xmlns:w="http://schemas.openxmlformats.org/wordprocessingml/2006/main" xmlns:w14="http://schemas.microsoft.com/office/word/2010/wordml" xmlns:w15="http://schemas.microsoft.com/office/word/2012/wordml" xmlns:w16cex="http://schemas.microsoft.com/office/word/2018/wordml/cex" xmlns:w16cid="http://schemas.microsoft.com/office/word/2016/wordml/cid" xmlns:w16="http://schemas.microsoft.com/office/word/2018/wordml" xmlns:w16sdtdh="http://schemas.microsoft.com/office/word/2020/wordml/sdtdatahash" xmlns:w16se="http://schemas.microsoft.com/office/word/2015/wordml/symex" xmlns:wpg="http://schemas.microsoft.com/office/word/2010/wordprocessingGroup" xmlns:wpi="http://schemas.microsoft.com/office/word/2010/wordprocessingInk" xmlns:wne="http://schemas.microsoft.com/office/word/2006/wordml" xmlns:wps="http://schemas.microsoft.com/office/word/2010/wordprocessingShape" mc:Ignorable="w14 w15 w16se w16cid w16 w16cex w16sdtdh wp14">
+<w:footnotes xmlns:wpc="http://schemas.microsoft.com/office/word/2010/wordprocessingCanvas" xmlns:cx="http://schemas.microsoft.com/office/drawing/2014/chartex" xmlns:cx1="http://schemas.microsoft.com/office/drawing/2015/9/8/chartex" xmlns:cx2="http://schemas.microsoft.com/office/drawing/2015/10/21/chartex" xmlns:cx3="http://schemas.microsoft.com/office/drawing/2016/5/9/chartex" xmlns:cx4="http://schemas.microsoft.com/office/drawing/2016/5/10/chartex" xmlns:cx5="http://schemas.microsoft.com/office/drawing/2016/5/11/chartex" xmlns:cx6="http://schemas.microsoft.com/office/drawing/2016/5/12/chartex" xmlns:cx7="http://schemas.microsoft.com/office/drawing/2016/5/13/chartex" xmlns:cx8="http://schemas.microsoft.com/office/drawing/2016/5/14/chartex" xmlns:mc="http://schemas.openxmlformats.org/markup-compatibility/2006" xmlns:aink="http://schemas.microsoft.com/office/drawing/2016/ink" xmlns:am3d="http://schemas.microsoft.com/office/drawing/2017/model3d" xmlns:o="urn:schemas-microsoft-com:office:office" xmlns:oel="http://schemas.microsoft.com/office/2019/extlst" xmlns:r="http://schemas.openxmlformats.org/officeDocument/2006/relationships" xmlns:m="http://schemas.openxmlformats.org/officeDocument/2006/math" xmlns:v="urn:schemas-microsoft-com:vml" xmlns:wp14="http://schemas.microsoft.com/office/word/2010/wordprocessingDrawing" xmlns:wp="http://schemas.openxmlformats.org/drawingml/2006/wordprocessingDrawing" xmlns:w10="urn:schemas-microsoft-com:office:word" xmlns:w="http://schemas.openxmlformats.org/wordprocessingml/2006/main" xmlns:w14="http://schemas.microsoft.com/office/word/2010/wordml" xmlns:w15="http://schemas.microsoft.com/office/word/2012/wordml" xmlns:w16cex="http://schemas.microsoft.com/office/word/2018/wordml/cex" xmlns:w16cid="http://schemas.microsoft.com/office/word/2016/wordml/cid" xmlns:w16="http://schemas.microsoft.com/office/word/2018/wordml" xmlns:w16sdtdh="http://schemas.microsoft.com/office/word/2020/wordml/sdtdatahash" xmlns:w16se="http://schemas.microsoft.com/office/word/2015/wordml/symex" xmlns:wpg="http://schemas.microsoft.com/office/word/2010/wordprocessingGroup" xmlns:wpi="http://schemas.microsoft.com/office/word/2010/wordprocessingInk" xmlns:wne="http://schemas.microsoft.com/office/word/2006/wordml" xmlns:wps="http://schemas.microsoft.com/office/word/2010/wordprocessingShape" mc:Ignorable="w14 w15 w16se w16cid w16 w16cex w16sdtdh wp14">
   <w:footnote w:type="separator" w:id="-1">
     <w:p>
       <w:pPr>
@@ -2747,7 +2822,7 @@
 </file>
 
 <file path=word/numbering.xml><?xml version="1.0" encoding="utf-8"?>
-<w:numbering xmlns:wpc="http://schemas.microsoft.com/office/word/2010/wordprocessingCanvas" xmlns:cx="http://schemas.microsoft.com/office/drawing/2014/chartex" xmlns:cx1="http://schemas.microsoft.com/office/drawing/2015/9/8/chartex" xmlns:cx2="http://schemas.microsoft.com/office/drawing/2015/10/21/chartex" xmlns:cx3="http://schemas.microsoft.com/office/drawing/2016/5/9/chartex" xmlns:cx4="http://schemas.microsoft.com/office/drawing/2016/5/10/chartex" xmlns:cx5="http://schemas.microsoft.com/office/drawing/2016/5/11/chartex" xmlns:cx6="http://schemas.microsoft.com/office/drawing/2016/5/12/chartex" xmlns:cx7="http://schemas.microsoft.com/office/drawing/2016/5/13/chartex" xmlns:cx8="http://schemas.microsoft.com/office/drawing/2016/5/14/chartex" xmlns:mc="http://schemas.openxmlformats.org/markup-compatibility/2006" xmlns:aink="http://schemas.microsoft.com/office/drawing/2016/ink" xmlns:am3d="http://schemas.microsoft.com/office/drawing/2017/model3d" xmlns:o="urn:schemas-microsoft-com:office:office" xmlns:r="http://schemas.openxmlformats.org/officeDocument/2006/relationships" xmlns:m="http://schemas.openxmlformats.org/officeDocument/2006/math" xmlns:v="urn:schemas-microsoft-com:vml" xmlns:wp14="http://schemas.microsoft.com/office/word/2010/wordprocessingDrawing" xmlns:wp="http://schemas.openxmlformats.org/drawingml/2006/wordprocessingDrawing" xmlns:w10="urn:schemas-microsoft-com:office:word" xmlns:w="http://schemas.openxmlformats.org/wordprocessingml/2006/main" xmlns:w14="http://schemas.microsoft.com/office/word/2010/wordml" xmlns:w15="http://schemas.microsoft.com/office/word/2012/wordml" xmlns:w16cex="http://schemas.microsoft.com/office/word/2018/wordml/cex" xmlns:w16cid="http://schemas.microsoft.com/office/word/2016/wordml/cid" xmlns:w16="http://schemas.microsoft.com/office/word/2018/wordml" xmlns:w16sdtdh="http://schemas.microsoft.com/office/word/2020/wordml/sdtdatahash" xmlns:w16se="http://schemas.microsoft.com/office/word/2015/wordml/symex" xmlns:wpg="http://schemas.microsoft.com/office/word/2010/wordprocessingGroup" xmlns:wpi="http://schemas.microsoft.com/office/word/2010/wordprocessingInk" xmlns:wne="http://schemas.microsoft.com/office/word/2006/wordml" xmlns:wps="http://schemas.microsoft.com/office/word/2010/wordprocessingShape" mc:Ignorable="w14 w15 w16se w16cid w16 w16cex w16sdtdh wp14">
+<w:numbering xmlns:wpc="http://schemas.microsoft.com/office/word/2010/wordprocessingCanvas" xmlns:cx="http://schemas.microsoft.com/office/drawing/2014/chartex" xmlns:cx1="http://schemas.microsoft.com/office/drawing/2015/9/8/chartex" xmlns:cx2="http://schemas.microsoft.com/office/drawing/2015/10/21/chartex" xmlns:cx3="http://schemas.microsoft.com/office/drawing/2016/5/9/chartex" xmlns:cx4="http://schemas.microsoft.com/office/drawing/2016/5/10/chartex" xmlns:cx5="http://schemas.microsoft.com/office/drawing/2016/5/11/chartex" xmlns:cx6="http://schemas.microsoft.com/office/drawing/2016/5/12/chartex" xmlns:cx7="http://schemas.microsoft.com/office/drawing/2016/5/13/chartex" xmlns:cx8="http://schemas.microsoft.com/office/drawing/2016/5/14/chartex" xmlns:mc="http://schemas.openxmlformats.org/markup-compatibility/2006" xmlns:aink="http://schemas.microsoft.com/office/drawing/2016/ink" xmlns:am3d="http://schemas.microsoft.com/office/drawing/2017/model3d" xmlns:o="urn:schemas-microsoft-com:office:office" xmlns:oel="http://schemas.microsoft.com/office/2019/extlst" xmlns:r="http://schemas.openxmlformats.org/officeDocument/2006/relationships" xmlns:m="http://schemas.openxmlformats.org/officeDocument/2006/math" xmlns:v="urn:schemas-microsoft-com:vml" xmlns:wp14="http://schemas.microsoft.com/office/word/2010/wordprocessingDrawing" xmlns:wp="http://schemas.openxmlformats.org/drawingml/2006/wordprocessingDrawing" xmlns:w10="urn:schemas-microsoft-com:office:word" xmlns:w="http://schemas.openxmlformats.org/wordprocessingml/2006/main" xmlns:w14="http://schemas.microsoft.com/office/word/2010/wordml" xmlns:w15="http://schemas.microsoft.com/office/word/2012/wordml" xmlns:w16cex="http://schemas.microsoft.com/office/word/2018/wordml/cex" xmlns:w16cid="http://schemas.microsoft.com/office/word/2016/wordml/cid" xmlns:w16="http://schemas.microsoft.com/office/word/2018/wordml" xmlns:w16sdtdh="http://schemas.microsoft.com/office/word/2020/wordml/sdtdatahash" xmlns:w16se="http://schemas.microsoft.com/office/word/2015/wordml/symex" xmlns:wpg="http://schemas.microsoft.com/office/word/2010/wordprocessingGroup" xmlns:wpi="http://schemas.microsoft.com/office/word/2010/wordprocessingInk" xmlns:wne="http://schemas.microsoft.com/office/word/2006/wordml" xmlns:wps="http://schemas.microsoft.com/office/word/2010/wordprocessingShape" mc:Ignorable="w14 w15 w16se w16cid w16 w16cex w16sdtdh wp14">
   <w:abstractNum w:abstractNumId="0" w15:restartNumberingAfterBreak="0">
     <w:nsid w:val="4E1A7736"/>
     <w:multiLevelType w:val="hybridMultilevel"/>

</xml_diff>

<commit_message>
Added buffer for Azure
</commit_message>
<xml_diff>
--- a/Documents/submission_data.docx
+++ b/Documents/submission_data.docx
@@ -1,6 +1,6 @@
 
 <file path=word/document.xml><?xml version="1.0" encoding="utf-8"?>
-<w:document xmlns:wpc="http://schemas.microsoft.com/office/word/2010/wordprocessingCanvas" xmlns:cx="http://schemas.microsoft.com/office/drawing/2014/chartex" xmlns:cx1="http://schemas.microsoft.com/office/drawing/2015/9/8/chartex" xmlns:cx2="http://schemas.microsoft.com/office/drawing/2015/10/21/chartex" xmlns:cx3="http://schemas.microsoft.com/office/drawing/2016/5/9/chartex" xmlns:cx4="http://schemas.microsoft.com/office/drawing/2016/5/10/chartex" xmlns:cx5="http://schemas.microsoft.com/office/drawing/2016/5/11/chartex" xmlns:cx6="http://schemas.microsoft.com/office/drawing/2016/5/12/chartex" xmlns:cx7="http://schemas.microsoft.com/office/drawing/2016/5/13/chartex" xmlns:cx8="http://schemas.microsoft.com/office/drawing/2016/5/14/chartex" xmlns:mc="http://schemas.openxmlformats.org/markup-compatibility/2006" xmlns:aink="http://schemas.microsoft.com/office/drawing/2016/ink" xmlns:am3d="http://schemas.microsoft.com/office/drawing/2017/model3d" xmlns:o="urn:schemas-microsoft-com:office:office" xmlns:oel="http://schemas.microsoft.com/office/2019/extlst" xmlns:r="http://schemas.openxmlformats.org/officeDocument/2006/relationships" xmlns:m="http://schemas.openxmlformats.org/officeDocument/2006/math" xmlns:v="urn:schemas-microsoft-com:vml" xmlns:wp14="http://schemas.microsoft.com/office/word/2010/wordprocessingDrawing" xmlns:wp="http://schemas.openxmlformats.org/drawingml/2006/wordprocessingDrawing" xmlns:w10="urn:schemas-microsoft-com:office:word" xmlns:w="http://schemas.openxmlformats.org/wordprocessingml/2006/main" xmlns:w14="http://schemas.microsoft.com/office/word/2010/wordml" xmlns:w15="http://schemas.microsoft.com/office/word/2012/wordml" xmlns:w16cex="http://schemas.microsoft.com/office/word/2018/wordml/cex" xmlns:w16cid="http://schemas.microsoft.com/office/word/2016/wordml/cid" xmlns:w16="http://schemas.microsoft.com/office/word/2018/wordml" xmlns:w16sdtdh="http://schemas.microsoft.com/office/word/2020/wordml/sdtdatahash" xmlns:w16se="http://schemas.microsoft.com/office/word/2015/wordml/symex" xmlns:wpg="http://schemas.microsoft.com/office/word/2010/wordprocessingGroup" xmlns:wpi="http://schemas.microsoft.com/office/word/2010/wordprocessingInk" xmlns:wne="http://schemas.microsoft.com/office/word/2006/wordml" xmlns:wps="http://schemas.microsoft.com/office/word/2010/wordprocessingShape" mc:Ignorable="w14 w15 w16se w16cid w16 w16cex w16sdtdh wp14">
+<w:document xmlns:wpc="http://schemas.microsoft.com/office/word/2010/wordprocessingCanvas" xmlns:cx="http://schemas.microsoft.com/office/drawing/2014/chartex" xmlns:cx1="http://schemas.microsoft.com/office/drawing/2015/9/8/chartex" xmlns:cx2="http://schemas.microsoft.com/office/drawing/2015/10/21/chartex" xmlns:cx3="http://schemas.microsoft.com/office/drawing/2016/5/9/chartex" xmlns:cx4="http://schemas.microsoft.com/office/drawing/2016/5/10/chartex" xmlns:cx5="http://schemas.microsoft.com/office/drawing/2016/5/11/chartex" xmlns:cx6="http://schemas.microsoft.com/office/drawing/2016/5/12/chartex" xmlns:cx7="http://schemas.microsoft.com/office/drawing/2016/5/13/chartex" xmlns:cx8="http://schemas.microsoft.com/office/drawing/2016/5/14/chartex" xmlns:mc="http://schemas.openxmlformats.org/markup-compatibility/2006" xmlns:aink="http://schemas.microsoft.com/office/drawing/2016/ink" xmlns:am3d="http://schemas.microsoft.com/office/drawing/2017/model3d" xmlns:o="urn:schemas-microsoft-com:office:office" xmlns:r="http://schemas.openxmlformats.org/officeDocument/2006/relationships" xmlns:m="http://schemas.openxmlformats.org/officeDocument/2006/math" xmlns:v="urn:schemas-microsoft-com:vml" xmlns:wp14="http://schemas.microsoft.com/office/word/2010/wordprocessingDrawing" xmlns:wp="http://schemas.openxmlformats.org/drawingml/2006/wordprocessingDrawing" xmlns:w10="urn:schemas-microsoft-com:office:word" xmlns:w="http://schemas.openxmlformats.org/wordprocessingml/2006/main" xmlns:w14="http://schemas.microsoft.com/office/word/2010/wordml" xmlns:w15="http://schemas.microsoft.com/office/word/2012/wordml" xmlns:w16cid="http://schemas.microsoft.com/office/word/2016/wordml/cid" xmlns:w16se="http://schemas.microsoft.com/office/word/2015/wordml/symex" xmlns:wpg="http://schemas.microsoft.com/office/word/2010/wordprocessingGroup" xmlns:wpi="http://schemas.microsoft.com/office/word/2010/wordprocessingInk" xmlns:wne="http://schemas.microsoft.com/office/word/2006/wordml" xmlns:wps="http://schemas.microsoft.com/office/word/2010/wordprocessingShape" mc:Ignorable="w14 w15 w16se w16cid wp14">
   <w:body>
     <w:p>
       <w:pPr>
@@ -485,6 +485,7 @@
             <w:r>
               <w:t xml:space="preserve">Sensor data class found in </w:t>
             </w:r>
+            <w:proofErr w:type="spellStart"/>
             <w:r>
               <w:rPr>
                 <w:b/>
@@ -492,6 +493,7 @@
               </w:rPr>
               <w:t>SensorData.h</w:t>
             </w:r>
+            <w:proofErr w:type="spellEnd"/>
           </w:p>
         </w:tc>
       </w:tr>
@@ -616,8 +618,17 @@
               <w:t>main.cpp</w:t>
             </w:r>
             <w:r>
-              <w:t>, values are read from buffer and written using Buffer and SDWrite classes (</w:t>
-            </w:r>
+              <w:t xml:space="preserve">, values are read from buffer and written using Buffer and </w:t>
+            </w:r>
+            <w:proofErr w:type="spellStart"/>
+            <w:r>
+              <w:t>SDWrite</w:t>
+            </w:r>
+            <w:proofErr w:type="spellEnd"/>
+            <w:r>
+              <w:t xml:space="preserve"> classes (</w:t>
+            </w:r>
+            <w:proofErr w:type="spellStart"/>
             <w:r>
               <w:rPr>
                 <w:b/>
@@ -625,9 +636,11 @@
               </w:rPr>
               <w:t>SDWrite.h</w:t>
             </w:r>
+            <w:proofErr w:type="spellEnd"/>
             <w:r>
               <w:t xml:space="preserve">, </w:t>
             </w:r>
+            <w:proofErr w:type="spellStart"/>
             <w:r>
               <w:rPr>
                 <w:b/>
@@ -635,6 +648,7 @@
               </w:rPr>
               <w:t>Buffer.h</w:t>
             </w:r>
+            <w:proofErr w:type="spellEnd"/>
             <w:r>
               <w:t>)</w:t>
             </w:r>
@@ -751,6 +765,7 @@
             <w:r>
               <w:t>FIFO buffer is used (</w:t>
             </w:r>
+            <w:proofErr w:type="spellStart"/>
             <w:r>
               <w:rPr>
                 <w:b/>
@@ -758,6 +773,7 @@
               </w:rPr>
               <w:t>Buffer.h</w:t>
             </w:r>
+            <w:proofErr w:type="spellEnd"/>
             <w:r>
               <w:t>) to store sensor data and its contents are written to the SD card every minute. Writing to the FIFO is non-blocking,</w:t>
             </w:r>
@@ -765,7 +781,15 @@
               <w:t xml:space="preserve"> </w:t>
             </w:r>
             <w:r>
-              <w:t>and uses virtual functions for Mbed-specific features (such as the button, LE</w:t>
+              <w:t xml:space="preserve">and uses virtual functions for </w:t>
+            </w:r>
+            <w:proofErr w:type="spellStart"/>
+            <w:r>
+              <w:t>Mbed</w:t>
+            </w:r>
+            <w:proofErr w:type="spellEnd"/>
+            <w:r>
+              <w:t>-specific features (such as the button, LE</w:t>
             </w:r>
             <w:r>
               <w:t>D and ticker</w:t>
@@ -1169,6 +1193,7 @@
             <w:r>
               <w:t>(</w:t>
             </w:r>
+            <w:proofErr w:type="spellStart"/>
             <w:r>
               <w:rPr>
                 <w:b/>
@@ -1176,14 +1201,12 @@
               </w:rPr>
               <w:t>PushSwitch.h</w:t>
             </w:r>
+            <w:proofErr w:type="spellEnd"/>
             <w:r>
               <w:t>)</w:t>
             </w:r>
             <w:r>
-              <w:t xml:space="preserve">, </w:t>
-            </w:r>
-            <w:r>
-              <w:t>signal-wait when sending to Azure</w:t>
+              <w:t>, signal-wait when sending to Azure</w:t>
             </w:r>
             <w:r>
               <w:t>.</w:t>
@@ -1998,7 +2021,15 @@
         <w:t>deterministic</w:t>
       </w:r>
       <w:r>
-        <w:t xml:space="preserve"> rate. This shall include temperature (deg C), pressure (mbar) and light levels (from the LDR). The default update rate shall be once every 10 seconds and you should write your code to </w:t>
+        <w:t xml:space="preserve"> rate. This shall include temperature (</w:t>
+      </w:r>
+      <w:proofErr w:type="spellStart"/>
+      <w:r>
+        <w:t>deg</w:t>
+      </w:r>
+      <w:proofErr w:type="spellEnd"/>
+      <w:r>
+        <w:t xml:space="preserve"> C), pressure (mbar) and light levels (from the LDR). The default update rate shall be once every 10 seconds and you should write your code to </w:t>
       </w:r>
       <w:r>
         <w:rPr>
@@ -2025,7 +2056,79 @@
           <w:tcPr>
             <w:tcW w:w="9016" w:type="dxa"/>
           </w:tcPr>
+          <w:p>
+            <w:proofErr w:type="spellStart"/>
+            <w:r>
+              <w:t>SensorData</w:t>
+            </w:r>
+            <w:proofErr w:type="spellEnd"/>
+            <w:r>
+              <w:t xml:space="preserve"> class (</w:t>
+            </w:r>
+            <w:proofErr w:type="spellStart"/>
+            <w:r>
+              <w:rPr>
+                <w:b/>
+              </w:rPr>
+              <w:t>SensorData.h</w:t>
+            </w:r>
+            <w:proofErr w:type="spellEnd"/>
+            <w:r>
+              <w:t>) which can be called to collect light levels, pressure and temperature.</w:t>
+            </w:r>
+            <w:r>
+              <w:t xml:space="preserve"> Sampling jitter minimised in this class – 10 samples are collected and averaged with each reading (</w:t>
+            </w:r>
+            <w:r>
+              <w:rPr>
+                <w:b/>
+              </w:rPr>
+              <w:t xml:space="preserve">void </w:t>
+            </w:r>
+            <w:proofErr w:type="spellStart"/>
+            <w:proofErr w:type="gramStart"/>
+            <w:r>
+              <w:rPr>
+                <w:b/>
+              </w:rPr>
+              <w:t>setSensorReadings</w:t>
+            </w:r>
+            <w:proofErr w:type="spellEnd"/>
+            <w:r>
+              <w:rPr>
+                <w:b/>
+              </w:rPr>
+              <w:t>(</w:t>
+            </w:r>
+            <w:proofErr w:type="gramEnd"/>
+            <w:r>
+              <w:rPr>
+                <w:b/>
+              </w:rPr>
+              <w:t>)</w:t>
+            </w:r>
+            <w:r>
+              <w:t>).</w:t>
+            </w:r>
+            <w:r>
+              <w:t xml:space="preserve"> Timer interrupt in main.cpp (</w:t>
+            </w:r>
+            <w:r>
+              <w:rPr>
+                <w:b/>
+              </w:rPr>
+              <w:t>timer</w:t>
+            </w:r>
+            <w:r>
+              <w:t>) that fires every 10 seconds, unblocking producer thread and collecting this data using the class.</w:t>
+            </w:r>
+          </w:p>
           <w:p/>
+          <w:p>
+            <w:r>
+              <w:t>Run code and wait for 10 second intervals to see this, watching the readings on the terminal</w:t>
+            </w:r>
+          </w:p>
           <w:p/>
           <w:p/>
           <w:p/>
@@ -2070,9 +2173,150 @@
           <w:tcPr>
             <w:tcW w:w="9016" w:type="dxa"/>
           </w:tcPr>
+          <w:p>
+            <w:r>
+              <w:t xml:space="preserve">Date and time acquired via NTP in </w:t>
+            </w:r>
+            <w:proofErr w:type="spellStart"/>
+            <w:r>
+              <w:t>SensorData</w:t>
+            </w:r>
+            <w:proofErr w:type="spellEnd"/>
+            <w:r>
+              <w:t xml:space="preserve"> class as part of sensor readings (</w:t>
+            </w:r>
+            <w:proofErr w:type="spellStart"/>
+            <w:r>
+              <w:rPr>
+                <w:b/>
+              </w:rPr>
+              <w:t>DateType</w:t>
+            </w:r>
+            <w:proofErr w:type="spellEnd"/>
+            <w:r>
+              <w:rPr>
+                <w:b/>
+              </w:rPr>
+              <w:t xml:space="preserve"> </w:t>
+            </w:r>
+            <w:proofErr w:type="spellStart"/>
+            <w:proofErr w:type="gramStart"/>
+            <w:r>
+              <w:rPr>
+                <w:b/>
+              </w:rPr>
+              <w:t>acquireDateTime</w:t>
+            </w:r>
+            <w:proofErr w:type="spellEnd"/>
+            <w:r>
+              <w:rPr>
+                <w:b/>
+              </w:rPr>
+              <w:t>(</w:t>
+            </w:r>
+            <w:proofErr w:type="gramEnd"/>
+            <w:r>
+              <w:rPr>
+                <w:b/>
+              </w:rPr>
+              <w:t>)</w:t>
+            </w:r>
+            <w:r>
+              <w:t>)</w:t>
+            </w:r>
+            <w:r>
+              <w:t xml:space="preserve">. This data is buffered and written to the SD every minute using the </w:t>
+            </w:r>
+            <w:proofErr w:type="spellStart"/>
+            <w:r>
+              <w:t>SDWrite</w:t>
+            </w:r>
+            <w:proofErr w:type="spellEnd"/>
+            <w:r>
+              <w:t xml:space="preserve"> class (</w:t>
+            </w:r>
+            <w:proofErr w:type="spellStart"/>
+            <w:r>
+              <w:rPr>
+                <w:b/>
+              </w:rPr>
+              <w:t>SDWrite.h</w:t>
+            </w:r>
+            <w:proofErr w:type="spellEnd"/>
+            <w:r>
+              <w:t xml:space="preserve"> – </w:t>
+            </w:r>
+            <w:r>
+              <w:rPr>
+                <w:b/>
+              </w:rPr>
+              <w:t xml:space="preserve">void </w:t>
+            </w:r>
+            <w:proofErr w:type="spellStart"/>
+            <w:proofErr w:type="gramStart"/>
+            <w:r>
+              <w:rPr>
+                <w:b/>
+              </w:rPr>
+              <w:t>writeToSD</w:t>
+            </w:r>
+            <w:proofErr w:type="spellEnd"/>
+            <w:r>
+              <w:rPr>
+                <w:b/>
+              </w:rPr>
+              <w:t>(</w:t>
+            </w:r>
+            <w:proofErr w:type="gramEnd"/>
+            <w:r>
+              <w:rPr>
+                <w:b/>
+              </w:rPr>
+              <w:t>…)</w:t>
+            </w:r>
+            <w:r>
+              <w:t>)</w:t>
+            </w:r>
+            <w:r>
+              <w:t>, called on consumer thread.</w:t>
+            </w:r>
+            <w:r>
+              <w:t xml:space="preserve"> </w:t>
+            </w:r>
+          </w:p>
           <w:p/>
-          <w:p/>
-          <w:p/>
+          <w:p>
+            <w:r>
+              <w:t xml:space="preserve">Run code and wait for a minute to see successful SD write. Formatting of the data in the text file can be seen in </w:t>
+            </w:r>
+            <w:proofErr w:type="spellStart"/>
+            <w:proofErr w:type="gramStart"/>
+            <w:r>
+              <w:t>writeToSd</w:t>
+            </w:r>
+            <w:proofErr w:type="spellEnd"/>
+            <w:r>
+              <w:t>(</w:t>
+            </w:r>
+            <w:proofErr w:type="gramEnd"/>
+            <w:r>
+              <w:t xml:space="preserve">…) in </w:t>
+            </w:r>
+            <w:proofErr w:type="spellStart"/>
+            <w:r>
+              <w:t>SDWrite.h</w:t>
+            </w:r>
+            <w:proofErr w:type="spellEnd"/>
+            <w:r>
+              <w:t xml:space="preserve"> </w:t>
+            </w:r>
+            <w:r>
+              <w:t>(line 58)</w:t>
+            </w:r>
+            <w:r>
+              <w:t>.</w:t>
+            </w:r>
+          </w:p>
           <w:p/>
           <w:p/>
         </w:tc>
@@ -2083,6 +2327,7 @@
         <w:pStyle w:val="Heading2"/>
       </w:pPr>
       <w:r>
+        <w:lastRenderedPageBreak/>
         <w:t>Requirement 3</w:t>
       </w:r>
     </w:p>
@@ -2098,11 +2343,7 @@
         <w:t>buffered</w:t>
       </w:r>
       <w:r>
-        <w:t xml:space="preserve"> in internal memory and only written to the SD card in blocks (once an </w:t>
-      </w:r>
-      <w:r>
-        <w:lastRenderedPageBreak/>
-        <w:t xml:space="preserve">hour being the slowest, and once a minute the most frequent). </w:t>
+        <w:t xml:space="preserve"> in internal memory and only written to the SD card in blocks (once an hour being the slowest, and once a minute the most frequent). </w:t>
       </w:r>
       <w:r>
         <w:br/>
@@ -2172,8 +2413,131 @@
           <w:tcPr>
             <w:tcW w:w="9016" w:type="dxa"/>
           </w:tcPr>
+          <w:p>
+            <w:r>
+              <w:t>Buffer is used (</w:t>
+            </w:r>
+            <w:proofErr w:type="spellStart"/>
+            <w:r>
+              <w:rPr>
+                <w:b/>
+              </w:rPr>
+              <w:t>Buffer.h</w:t>
+            </w:r>
+            <w:proofErr w:type="spellEnd"/>
+            <w:r>
+              <w:t xml:space="preserve">) that buffers data with a max default size of 20, size modifiable by changing </w:t>
+            </w:r>
+            <w:proofErr w:type="spellStart"/>
+            <w:r>
+              <w:rPr>
+                <w:b/>
+                <w:i/>
+              </w:rPr>
+              <w:t>const</w:t>
+            </w:r>
+            <w:proofErr w:type="spellEnd"/>
+            <w:r>
+              <w:rPr>
+                <w:b/>
+                <w:i/>
+              </w:rPr>
+              <w:t xml:space="preserve"> int BUFFER_SIZE</w:t>
+            </w:r>
+            <w:r>
+              <w:t>. Buffered data is read repeatedly until empty and written to the SD card every minute on a timer interrupt (</w:t>
+            </w:r>
+            <w:r>
+              <w:rPr>
+                <w:b/>
+              </w:rPr>
+              <w:t>timer2</w:t>
+            </w:r>
+            <w:r>
+              <w:t>), which unblocks consumer thread to do so</w:t>
+            </w:r>
+            <w:r>
+              <w:t xml:space="preserve"> (see </w:t>
+            </w:r>
+            <w:proofErr w:type="spellStart"/>
+            <w:proofErr w:type="gramStart"/>
+            <w:r>
+              <w:rPr>
+                <w:b/>
+              </w:rPr>
+              <w:t>readBuffer</w:t>
+            </w:r>
+            <w:proofErr w:type="spellEnd"/>
+            <w:r>
+              <w:rPr>
+                <w:b/>
+              </w:rPr>
+              <w:t>(</w:t>
+            </w:r>
+            <w:proofErr w:type="gramEnd"/>
+            <w:r>
+              <w:rPr>
+                <w:b/>
+              </w:rPr>
+              <w:t xml:space="preserve">) </w:t>
+            </w:r>
+            <w:r>
+              <w:t>in main.cpp)</w:t>
+            </w:r>
+            <w:r>
+              <w:t xml:space="preserve">. Writing to the FIFO does not block, LED lit and error returned (see </w:t>
+            </w:r>
+            <w:proofErr w:type="spellStart"/>
+            <w:proofErr w:type="gramStart"/>
+            <w:r>
+              <w:rPr>
+                <w:b/>
+              </w:rPr>
+              <w:t>writeToBuffer</w:t>
+            </w:r>
+            <w:proofErr w:type="spellEnd"/>
+            <w:r>
+              <w:rPr>
+                <w:b/>
+              </w:rPr>
+              <w:t>(</w:t>
+            </w:r>
+            <w:proofErr w:type="gramEnd"/>
+            <w:r>
+              <w:rPr>
+                <w:b/>
+              </w:rPr>
+              <w:t>…)</w:t>
+            </w:r>
+            <w:r>
+              <w:t>)</w:t>
+            </w:r>
+            <w:r>
+              <w:t xml:space="preserve">. Reading from FIFO blocks only if empty using </w:t>
+            </w:r>
+            <w:proofErr w:type="spellStart"/>
+            <w:r>
+              <w:t>try_acquire</w:t>
+            </w:r>
+            <w:proofErr w:type="spellEnd"/>
+            <w:r>
+              <w:t xml:space="preserve">. Producer consumer pattern used – data written to buffer on producer thread and read from on consumer thread, 2 semaphores and a mutex used. Templates and virtual functions used for </w:t>
+            </w:r>
+            <w:proofErr w:type="spellStart"/>
+            <w:r>
+              <w:t>SensorData</w:t>
+            </w:r>
+            <w:proofErr w:type="spellEnd"/>
+            <w:r>
+              <w:t xml:space="preserve"> class, LED, button, ticker etc.</w:t>
+            </w:r>
+          </w:p>
           <w:p/>
-          <w:p/>
+          <w:p>
+            <w:r>
+              <w:t>Change around buffer sizes to see buffer getting full/being empty</w:t>
+            </w:r>
+          </w:p>
           <w:p/>
         </w:tc>
       </w:tr>
@@ -2456,9 +2820,116 @@
           <w:tcPr>
             <w:tcW w:w="9016" w:type="dxa"/>
           </w:tcPr>
+          <w:p>
+            <w:r>
+              <w:t>Temperature, pressure and light level limits in main.cpp (lines 45-52). Should sensor readings fall outside of these limits, alarm message is printed (</w:t>
+            </w:r>
+            <w:proofErr w:type="spellStart"/>
+            <w:proofErr w:type="gramStart"/>
+            <w:r>
+              <w:rPr>
+                <w:b/>
+              </w:rPr>
+              <w:t>writeAlarmMsg</w:t>
+            </w:r>
+            <w:proofErr w:type="spellEnd"/>
+            <w:r>
+              <w:rPr>
+                <w:b/>
+              </w:rPr>
+              <w:t>(</w:t>
+            </w:r>
+            <w:proofErr w:type="gramEnd"/>
+            <w:r>
+              <w:rPr>
+                <w:b/>
+              </w:rPr>
+              <w:t>)</w:t>
+            </w:r>
+            <w:r>
+              <w:t xml:space="preserve"> in main.cpp</w:t>
+            </w:r>
+            <w:r>
+              <w:t xml:space="preserve">, </w:t>
+            </w:r>
+            <w:proofErr w:type="spellStart"/>
+            <w:r>
+              <w:rPr>
+                <w:b/>
+              </w:rPr>
+              <w:t>outsideThreshold</w:t>
+            </w:r>
+            <w:proofErr w:type="spellEnd"/>
+            <w:r>
+              <w:rPr>
+                <w:b/>
+              </w:rPr>
+              <w:t>(…)</w:t>
+            </w:r>
+            <w:r>
+              <w:t xml:space="preserve"> in </w:t>
+            </w:r>
+            <w:proofErr w:type="spellStart"/>
+            <w:r>
+              <w:t>SensorData.h</w:t>
+            </w:r>
+            <w:proofErr w:type="spellEnd"/>
+            <w:r>
+              <w:t>)</w:t>
+            </w:r>
+            <w:r>
+              <w:t xml:space="preserve">. </w:t>
+            </w:r>
+            <w:r>
+              <w:t>A third thread is used (</w:t>
+            </w:r>
+            <w:proofErr w:type="spellStart"/>
+            <w:r>
+              <w:rPr>
+                <w:b/>
+              </w:rPr>
+              <w:t>button_handler</w:t>
+            </w:r>
+            <w:proofErr w:type="spellEnd"/>
+            <w:r>
+              <w:t xml:space="preserve">) to deal with </w:t>
+            </w:r>
+            <w:r>
+              <w:lastRenderedPageBreak/>
+              <w:t>waiting on blue user button to be pressed which cancels the alarm for a minute using a timer interrupt and signal-wait (</w:t>
+            </w:r>
+            <w:proofErr w:type="spellStart"/>
+            <w:proofErr w:type="gramStart"/>
+            <w:r>
+              <w:rPr>
+                <w:b/>
+              </w:rPr>
+              <w:t>waitForBtnPress</w:t>
+            </w:r>
+            <w:proofErr w:type="spellEnd"/>
+            <w:r>
+              <w:rPr>
+                <w:b/>
+              </w:rPr>
+              <w:t>(</w:t>
+            </w:r>
+            <w:proofErr w:type="gramEnd"/>
+            <w:r>
+              <w:rPr>
+                <w:b/>
+              </w:rPr>
+              <w:t>)</w:t>
+            </w:r>
+            <w:r>
+              <w:t>, main.cpp).</w:t>
+            </w:r>
+          </w:p>
           <w:p/>
-          <w:p/>
-          <w:p/>
+          <w:p>
+            <w:r>
+              <w:t>Press the blue button and wait one minute to confirm the alarm is stopped for a minute.</w:t>
+            </w:r>
+          </w:p>
           <w:p/>
         </w:tc>
       </w:tr>
@@ -2468,6 +2939,7 @@
         <w:pStyle w:val="Heading2"/>
       </w:pPr>
       <w:r>
+        <w:lastRenderedPageBreak/>
         <w:t>Requirement 5</w:t>
       </w:r>
     </w:p>
@@ -2493,7 +2965,15 @@
         <w:t>at least</w:t>
       </w:r>
       <w:r>
-        <w:t xml:space="preserve"> 3 separate and dedicated threads for (i) writing to the SD card; (ii) communicating with the serial interface (iii) communicating with the network. Event Queues are recommended but not a requirement.</w:t>
+        <w:t xml:space="preserve"> 3 separate and dedicated threads for (</w:t>
+      </w:r>
+      <w:proofErr w:type="spellStart"/>
+      <w:r>
+        <w:t>i</w:t>
+      </w:r>
+      <w:proofErr w:type="spellEnd"/>
+      <w:r>
+        <w:t>) writing to the SD card; (ii) communicating with the serial interface (iii) communicating with the network. Event Queues are recommended but not a requirement.</w:t>
       </w:r>
       <w:r>
         <w:t xml:space="preserve"> </w:t>
@@ -2516,7 +2996,39 @@
           <w:tcPr>
             <w:tcW w:w="9016" w:type="dxa"/>
           </w:tcPr>
-          <w:p/>
+          <w:p>
+            <w:r>
+              <w:t xml:space="preserve">Multiple threads used – high priority producer for collecting sensor data and writing to buffer, consumer for reading out of buffer and writing to SD, </w:t>
+            </w:r>
+            <w:proofErr w:type="spellStart"/>
+            <w:r>
+              <w:t>button_handler</w:t>
+            </w:r>
+            <w:proofErr w:type="spellEnd"/>
+            <w:r>
+              <w:t xml:space="preserve"> to wait on user button press to cancel the alarm message</w:t>
+            </w:r>
+            <w:r>
+              <w:t>, azure_handler for communicating with Azure</w:t>
+            </w:r>
+            <w:r>
+              <w:t xml:space="preserve"> and </w:t>
+            </w:r>
+            <w:proofErr w:type="spellStart"/>
+            <w:r>
+              <w:t>azure_consumer</w:t>
+            </w:r>
+            <w:proofErr w:type="spellEnd"/>
+            <w:r>
+              <w:t xml:space="preserve"> for Azure to be able to flush the buffer</w:t>
+            </w:r>
+            <w:r>
+              <w:t xml:space="preserve"> remotely and write to the SD card.</w:t>
+            </w:r>
+            <w:r>
+              <w:t xml:space="preserve"> Numerous timer interrupts used, specifically for reading sensor data, dealing with the alarm message and writing to the SD.</w:t>
+            </w:r>
+          </w:p>
           <w:p/>
           <w:p/>
         </w:tc>
@@ -2527,7 +3039,6 @@
         <w:pStyle w:val="Heading2"/>
       </w:pPr>
       <w:r>
-        <w:lastRenderedPageBreak/>
         <w:t>Requirement 6</w:t>
       </w:r>
     </w:p>
@@ -2550,7 +3061,11 @@
           <w:tcPr>
             <w:tcW w:w="9016" w:type="dxa"/>
           </w:tcPr>
-          <w:p/>
+          <w:p>
+            <w:r>
+              <w:t>Interrupts and signal-wait used to prevent high power consumption.</w:t>
+            </w:r>
+          </w:p>
           <w:p/>
           <w:p/>
         </w:tc>
@@ -2624,6 +3139,64 @@
                 <w:bCs/>
               </w:rPr>
             </w:pPr>
+            <w:r>
+              <w:rPr>
+                <w:bCs/>
+              </w:rPr>
+              <w:t xml:space="preserve">Connects to Azure (started on azure_handler thread) and remote functions are available in Commands section from Azure. Commands are handled in </w:t>
+            </w:r>
+            <w:proofErr w:type="spellStart"/>
+            <w:r>
+              <w:rPr>
+                <w:bCs/>
+              </w:rPr>
+              <w:t>Mbed</w:t>
+            </w:r>
+            <w:proofErr w:type="spellEnd"/>
+            <w:r>
+              <w:rPr>
+                <w:bCs/>
+              </w:rPr>
+              <w:t xml:space="preserve"> in main.cpp in </w:t>
+            </w:r>
+            <w:proofErr w:type="spellStart"/>
+            <w:r>
+              <w:rPr>
+                <w:b/>
+                <w:bCs/>
+              </w:rPr>
+              <w:t>on_method_</w:t>
+            </w:r>
+            <w:proofErr w:type="gramStart"/>
+            <w:r>
+              <w:rPr>
+                <w:b/>
+                <w:bCs/>
+              </w:rPr>
+              <w:t>callback</w:t>
+            </w:r>
+            <w:proofErr w:type="spellEnd"/>
+            <w:r>
+              <w:rPr>
+                <w:b/>
+                <w:bCs/>
+              </w:rPr>
+              <w:t>(</w:t>
+            </w:r>
+            <w:proofErr w:type="gramEnd"/>
+            <w:r>
+              <w:rPr>
+                <w:b/>
+                <w:bCs/>
+              </w:rPr>
+              <w:t>…)</w:t>
+            </w:r>
+            <w:r>
+              <w:rPr>
+                <w:bCs/>
+              </w:rPr>
+              <w:t>.</w:t>
+            </w:r>
           </w:p>
           <w:p>
             <w:pPr>
@@ -2652,7 +3225,15 @@
     </w:p>
     <w:p>
       <w:r>
-        <w:t>Your device should send each date, time and set of sensor measurements to the Azure IoT center (see Task 396 and lab notes). For partial marks, you can host the information on an internal web page (accessible from the PC) as demonstrated in lab Task-394.</w:t>
+        <w:t xml:space="preserve">Your device should send each date, time and set of sensor measurements to the Azure IoT </w:t>
+      </w:r>
+      <w:proofErr w:type="spellStart"/>
+      <w:r>
+        <w:t>center</w:t>
+      </w:r>
+      <w:proofErr w:type="spellEnd"/>
+      <w:r>
+        <w:t xml:space="preserve"> (see Task 396 and lab notes). For partial marks, you can host the information on an internal web page (accessible from the PC) as demonstrated in lab Task-394.</w:t>
       </w:r>
     </w:p>
     <w:tbl>
@@ -2754,7 +3335,21 @@
           <w:tcPr>
             <w:tcW w:w="9016" w:type="dxa"/>
           </w:tcPr>
-          <w:p/>
+          <w:p>
+            <w:r>
+              <w:t xml:space="preserve">Critical errors – </w:t>
+            </w:r>
+            <w:proofErr w:type="spellStart"/>
+            <w:r>
+              <w:t>e.</w:t>
+            </w:r>
+            <w:proofErr w:type="spellEnd"/>
+            <w:r>
+              <w:t>g. not being able to initialise SD card, not connecting to Azure etc. creates an error and light the red LED.</w:t>
+            </w:r>
+            <w:bookmarkStart w:id="0" w:name="_GoBack"/>
+            <w:bookmarkEnd w:id="0"/>
+          </w:p>
           <w:p/>
           <w:p/>
         </w:tc>
@@ -2772,7 +3367,7 @@
 </file>
 
 <file path=word/endnotes.xml><?xml version="1.0" encoding="utf-8"?>
-<w:endnotes xmlns:wpc="http://schemas.microsoft.com/office/word/2010/wordprocessingCanvas" xmlns:cx="http://schemas.microsoft.com/office/drawing/2014/chartex" xmlns:cx1="http://schemas.microsoft.com/office/drawing/2015/9/8/chartex" xmlns:cx2="http://schemas.microsoft.com/office/drawing/2015/10/21/chartex" xmlns:cx3="http://schemas.microsoft.com/office/drawing/2016/5/9/chartex" xmlns:cx4="http://schemas.microsoft.com/office/drawing/2016/5/10/chartex" xmlns:cx5="http://schemas.microsoft.com/office/drawing/2016/5/11/chartex" xmlns:cx6="http://schemas.microsoft.com/office/drawing/2016/5/12/chartex" xmlns:cx7="http://schemas.microsoft.com/office/drawing/2016/5/13/chartex" xmlns:cx8="http://schemas.microsoft.com/office/drawing/2016/5/14/chartex" xmlns:mc="http://schemas.openxmlformats.org/markup-compatibility/2006" xmlns:aink="http://schemas.microsoft.com/office/drawing/2016/ink" xmlns:am3d="http://schemas.microsoft.com/office/drawing/2017/model3d" xmlns:o="urn:schemas-microsoft-com:office:office" xmlns:oel="http://schemas.microsoft.com/office/2019/extlst" xmlns:r="http://schemas.openxmlformats.org/officeDocument/2006/relationships" xmlns:m="http://schemas.openxmlformats.org/officeDocument/2006/math" xmlns:v="urn:schemas-microsoft-com:vml" xmlns:wp14="http://schemas.microsoft.com/office/word/2010/wordprocessingDrawing" xmlns:wp="http://schemas.openxmlformats.org/drawingml/2006/wordprocessingDrawing" xmlns:w10="urn:schemas-microsoft-com:office:word" xmlns:w="http://schemas.openxmlformats.org/wordprocessingml/2006/main" xmlns:w14="http://schemas.microsoft.com/office/word/2010/wordml" xmlns:w15="http://schemas.microsoft.com/office/word/2012/wordml" xmlns:w16cex="http://schemas.microsoft.com/office/word/2018/wordml/cex" xmlns:w16cid="http://schemas.microsoft.com/office/word/2016/wordml/cid" xmlns:w16="http://schemas.microsoft.com/office/word/2018/wordml" xmlns:w16sdtdh="http://schemas.microsoft.com/office/word/2020/wordml/sdtdatahash" xmlns:w16se="http://schemas.microsoft.com/office/word/2015/wordml/symex" xmlns:wpg="http://schemas.microsoft.com/office/word/2010/wordprocessingGroup" xmlns:wpi="http://schemas.microsoft.com/office/word/2010/wordprocessingInk" xmlns:wne="http://schemas.microsoft.com/office/word/2006/wordml" xmlns:wps="http://schemas.microsoft.com/office/word/2010/wordprocessingShape" mc:Ignorable="w14 w15 w16se w16cid w16 w16cex w16sdtdh wp14">
+<w:endnotes xmlns:wpc="http://schemas.microsoft.com/office/word/2010/wordprocessingCanvas" xmlns:cx="http://schemas.microsoft.com/office/drawing/2014/chartex" xmlns:cx1="http://schemas.microsoft.com/office/drawing/2015/9/8/chartex" xmlns:cx2="http://schemas.microsoft.com/office/drawing/2015/10/21/chartex" xmlns:cx3="http://schemas.microsoft.com/office/drawing/2016/5/9/chartex" xmlns:cx4="http://schemas.microsoft.com/office/drawing/2016/5/10/chartex" xmlns:cx5="http://schemas.microsoft.com/office/drawing/2016/5/11/chartex" xmlns:cx6="http://schemas.microsoft.com/office/drawing/2016/5/12/chartex" xmlns:cx7="http://schemas.microsoft.com/office/drawing/2016/5/13/chartex" xmlns:cx8="http://schemas.microsoft.com/office/drawing/2016/5/14/chartex" xmlns:mc="http://schemas.openxmlformats.org/markup-compatibility/2006" xmlns:aink="http://schemas.microsoft.com/office/drawing/2016/ink" xmlns:am3d="http://schemas.microsoft.com/office/drawing/2017/model3d" xmlns:o="urn:schemas-microsoft-com:office:office" xmlns:r="http://schemas.openxmlformats.org/officeDocument/2006/relationships" xmlns:m="http://schemas.openxmlformats.org/officeDocument/2006/math" xmlns:v="urn:schemas-microsoft-com:vml" xmlns:wp14="http://schemas.microsoft.com/office/word/2010/wordprocessingDrawing" xmlns:wp="http://schemas.openxmlformats.org/drawingml/2006/wordprocessingDrawing" xmlns:w10="urn:schemas-microsoft-com:office:word" xmlns:w="http://schemas.openxmlformats.org/wordprocessingml/2006/main" xmlns:w14="http://schemas.microsoft.com/office/word/2010/wordml" xmlns:w15="http://schemas.microsoft.com/office/word/2012/wordml" xmlns:w16cid="http://schemas.microsoft.com/office/word/2016/wordml/cid" xmlns:w16se="http://schemas.microsoft.com/office/word/2015/wordml/symex" xmlns:wpg="http://schemas.microsoft.com/office/word/2010/wordprocessingGroup" xmlns:wpi="http://schemas.microsoft.com/office/word/2010/wordprocessingInk" xmlns:wne="http://schemas.microsoft.com/office/word/2006/wordml" xmlns:wps="http://schemas.microsoft.com/office/word/2010/wordprocessingShape" mc:Ignorable="w14 w15 w16se w16cid wp14">
   <w:endnote w:type="separator" w:id="-1">
     <w:p>
       <w:pPr>
@@ -2797,7 +3392,7 @@
 </file>
 
 <file path=word/footnotes.xml><?xml version="1.0" encoding="utf-8"?>
-<w:footnotes xmlns:wpc="http://schemas.microsoft.com/office/word/2010/wordprocessingCanvas" xmlns:cx="http://schemas.microsoft.com/office/drawing/2014/chartex" xmlns:cx1="http://schemas.microsoft.com/office/drawing/2015/9/8/chartex" xmlns:cx2="http://schemas.microsoft.com/office/drawing/2015/10/21/chartex" xmlns:cx3="http://schemas.microsoft.com/office/drawing/2016/5/9/chartex" xmlns:cx4="http://schemas.microsoft.com/office/drawing/2016/5/10/chartex" xmlns:cx5="http://schemas.microsoft.com/office/drawing/2016/5/11/chartex" xmlns:cx6="http://schemas.microsoft.com/office/drawing/2016/5/12/chartex" xmlns:cx7="http://schemas.microsoft.com/office/drawing/2016/5/13/chartex" xmlns:cx8="http://schemas.microsoft.com/office/drawing/2016/5/14/chartex" xmlns:mc="http://schemas.openxmlformats.org/markup-compatibility/2006" xmlns:aink="http://schemas.microsoft.com/office/drawing/2016/ink" xmlns:am3d="http://schemas.microsoft.com/office/drawing/2017/model3d" xmlns:o="urn:schemas-microsoft-com:office:office" xmlns:oel="http://schemas.microsoft.com/office/2019/extlst" xmlns:r="http://schemas.openxmlformats.org/officeDocument/2006/relationships" xmlns:m="http://schemas.openxmlformats.org/officeDocument/2006/math" xmlns:v="urn:schemas-microsoft-com:vml" xmlns:wp14="http://schemas.microsoft.com/office/word/2010/wordprocessingDrawing" xmlns:wp="http://schemas.openxmlformats.org/drawingml/2006/wordprocessingDrawing" xmlns:w10="urn:schemas-microsoft-com:office:word" xmlns:w="http://schemas.openxmlformats.org/wordprocessingml/2006/main" xmlns:w14="http://schemas.microsoft.com/office/word/2010/wordml" xmlns:w15="http://schemas.microsoft.com/office/word/2012/wordml" xmlns:w16cex="http://schemas.microsoft.com/office/word/2018/wordml/cex" xmlns:w16cid="http://schemas.microsoft.com/office/word/2016/wordml/cid" xmlns:w16="http://schemas.microsoft.com/office/word/2018/wordml" xmlns:w16sdtdh="http://schemas.microsoft.com/office/word/2020/wordml/sdtdatahash" xmlns:w16se="http://schemas.microsoft.com/office/word/2015/wordml/symex" xmlns:wpg="http://schemas.microsoft.com/office/word/2010/wordprocessingGroup" xmlns:wpi="http://schemas.microsoft.com/office/word/2010/wordprocessingInk" xmlns:wne="http://schemas.microsoft.com/office/word/2006/wordml" xmlns:wps="http://schemas.microsoft.com/office/word/2010/wordprocessingShape" mc:Ignorable="w14 w15 w16se w16cid w16 w16cex w16sdtdh wp14">
+<w:footnotes xmlns:wpc="http://schemas.microsoft.com/office/word/2010/wordprocessingCanvas" xmlns:cx="http://schemas.microsoft.com/office/drawing/2014/chartex" xmlns:cx1="http://schemas.microsoft.com/office/drawing/2015/9/8/chartex" xmlns:cx2="http://schemas.microsoft.com/office/drawing/2015/10/21/chartex" xmlns:cx3="http://schemas.microsoft.com/office/drawing/2016/5/9/chartex" xmlns:cx4="http://schemas.microsoft.com/office/drawing/2016/5/10/chartex" xmlns:cx5="http://schemas.microsoft.com/office/drawing/2016/5/11/chartex" xmlns:cx6="http://schemas.microsoft.com/office/drawing/2016/5/12/chartex" xmlns:cx7="http://schemas.microsoft.com/office/drawing/2016/5/13/chartex" xmlns:cx8="http://schemas.microsoft.com/office/drawing/2016/5/14/chartex" xmlns:mc="http://schemas.openxmlformats.org/markup-compatibility/2006" xmlns:aink="http://schemas.microsoft.com/office/drawing/2016/ink" xmlns:am3d="http://schemas.microsoft.com/office/drawing/2017/model3d" xmlns:o="urn:schemas-microsoft-com:office:office" xmlns:r="http://schemas.openxmlformats.org/officeDocument/2006/relationships" xmlns:m="http://schemas.openxmlformats.org/officeDocument/2006/math" xmlns:v="urn:schemas-microsoft-com:vml" xmlns:wp14="http://schemas.microsoft.com/office/word/2010/wordprocessingDrawing" xmlns:wp="http://schemas.openxmlformats.org/drawingml/2006/wordprocessingDrawing" xmlns:w10="urn:schemas-microsoft-com:office:word" xmlns:w="http://schemas.openxmlformats.org/wordprocessingml/2006/main" xmlns:w14="http://schemas.microsoft.com/office/word/2010/wordml" xmlns:w15="http://schemas.microsoft.com/office/word/2012/wordml" xmlns:w16cid="http://schemas.microsoft.com/office/word/2016/wordml/cid" xmlns:w16se="http://schemas.microsoft.com/office/word/2015/wordml/symex" xmlns:wpg="http://schemas.microsoft.com/office/word/2010/wordprocessingGroup" xmlns:wpi="http://schemas.microsoft.com/office/word/2010/wordprocessingInk" xmlns:wne="http://schemas.microsoft.com/office/word/2006/wordml" xmlns:wps="http://schemas.microsoft.com/office/word/2010/wordprocessingShape" mc:Ignorable="w14 w15 w16se w16cid wp14">
   <w:footnote w:type="separator" w:id="-1">
     <w:p>
       <w:pPr>
@@ -2822,7 +3417,7 @@
 </file>
 
 <file path=word/numbering.xml><?xml version="1.0" encoding="utf-8"?>
-<w:numbering xmlns:wpc="http://schemas.microsoft.com/office/word/2010/wordprocessingCanvas" xmlns:cx="http://schemas.microsoft.com/office/drawing/2014/chartex" xmlns:cx1="http://schemas.microsoft.com/office/drawing/2015/9/8/chartex" xmlns:cx2="http://schemas.microsoft.com/office/drawing/2015/10/21/chartex" xmlns:cx3="http://schemas.microsoft.com/office/drawing/2016/5/9/chartex" xmlns:cx4="http://schemas.microsoft.com/office/drawing/2016/5/10/chartex" xmlns:cx5="http://schemas.microsoft.com/office/drawing/2016/5/11/chartex" xmlns:cx6="http://schemas.microsoft.com/office/drawing/2016/5/12/chartex" xmlns:cx7="http://schemas.microsoft.com/office/drawing/2016/5/13/chartex" xmlns:cx8="http://schemas.microsoft.com/office/drawing/2016/5/14/chartex" xmlns:mc="http://schemas.openxmlformats.org/markup-compatibility/2006" xmlns:aink="http://schemas.microsoft.com/office/drawing/2016/ink" xmlns:am3d="http://schemas.microsoft.com/office/drawing/2017/model3d" xmlns:o="urn:schemas-microsoft-com:office:office" xmlns:oel="http://schemas.microsoft.com/office/2019/extlst" xmlns:r="http://schemas.openxmlformats.org/officeDocument/2006/relationships" xmlns:m="http://schemas.openxmlformats.org/officeDocument/2006/math" xmlns:v="urn:schemas-microsoft-com:vml" xmlns:wp14="http://schemas.microsoft.com/office/word/2010/wordprocessingDrawing" xmlns:wp="http://schemas.openxmlformats.org/drawingml/2006/wordprocessingDrawing" xmlns:w10="urn:schemas-microsoft-com:office:word" xmlns:w="http://schemas.openxmlformats.org/wordprocessingml/2006/main" xmlns:w14="http://schemas.microsoft.com/office/word/2010/wordml" xmlns:w15="http://schemas.microsoft.com/office/word/2012/wordml" xmlns:w16cex="http://schemas.microsoft.com/office/word/2018/wordml/cex" xmlns:w16cid="http://schemas.microsoft.com/office/word/2016/wordml/cid" xmlns:w16="http://schemas.microsoft.com/office/word/2018/wordml" xmlns:w16sdtdh="http://schemas.microsoft.com/office/word/2020/wordml/sdtdatahash" xmlns:w16se="http://schemas.microsoft.com/office/word/2015/wordml/symex" xmlns:wpg="http://schemas.microsoft.com/office/word/2010/wordprocessingGroup" xmlns:wpi="http://schemas.microsoft.com/office/word/2010/wordprocessingInk" xmlns:wne="http://schemas.microsoft.com/office/word/2006/wordml" xmlns:wps="http://schemas.microsoft.com/office/word/2010/wordprocessingShape" mc:Ignorable="w14 w15 w16se w16cid w16 w16cex w16sdtdh wp14">
+<w:numbering xmlns:wpc="http://schemas.microsoft.com/office/word/2010/wordprocessingCanvas" xmlns:cx="http://schemas.microsoft.com/office/drawing/2014/chartex" xmlns:cx1="http://schemas.microsoft.com/office/drawing/2015/9/8/chartex" xmlns:cx2="http://schemas.microsoft.com/office/drawing/2015/10/21/chartex" xmlns:cx3="http://schemas.microsoft.com/office/drawing/2016/5/9/chartex" xmlns:cx4="http://schemas.microsoft.com/office/drawing/2016/5/10/chartex" xmlns:cx5="http://schemas.microsoft.com/office/drawing/2016/5/11/chartex" xmlns:cx6="http://schemas.microsoft.com/office/drawing/2016/5/12/chartex" xmlns:cx7="http://schemas.microsoft.com/office/drawing/2016/5/13/chartex" xmlns:cx8="http://schemas.microsoft.com/office/drawing/2016/5/14/chartex" xmlns:mc="http://schemas.openxmlformats.org/markup-compatibility/2006" xmlns:aink="http://schemas.microsoft.com/office/drawing/2016/ink" xmlns:am3d="http://schemas.microsoft.com/office/drawing/2017/model3d" xmlns:o="urn:schemas-microsoft-com:office:office" xmlns:r="http://schemas.openxmlformats.org/officeDocument/2006/relationships" xmlns:m="http://schemas.openxmlformats.org/officeDocument/2006/math" xmlns:v="urn:schemas-microsoft-com:vml" xmlns:wp14="http://schemas.microsoft.com/office/word/2010/wordprocessingDrawing" xmlns:wp="http://schemas.openxmlformats.org/drawingml/2006/wordprocessingDrawing" xmlns:w10="urn:schemas-microsoft-com:office:word" xmlns:w="http://schemas.openxmlformats.org/wordprocessingml/2006/main" xmlns:w14="http://schemas.microsoft.com/office/word/2010/wordml" xmlns:w15="http://schemas.microsoft.com/office/word/2012/wordml" xmlns:w16cid="http://schemas.microsoft.com/office/word/2016/wordml/cid" xmlns:w16se="http://schemas.microsoft.com/office/word/2015/wordml/symex" xmlns:wpg="http://schemas.microsoft.com/office/word/2010/wordprocessingGroup" xmlns:wpi="http://schemas.microsoft.com/office/word/2010/wordprocessingInk" xmlns:wne="http://schemas.microsoft.com/office/word/2006/wordml" xmlns:wps="http://schemas.microsoft.com/office/word/2010/wordprocessingShape" mc:Ignorable="w14 w15 w16se w16cid wp14">
   <w:abstractNum w:abstractNumId="0" w15:restartNumberingAfterBreak="0">
     <w:nsid w:val="4E1A7736"/>
     <w:multiLevelType w:val="hybridMultilevel"/>
@@ -3022,17 +3617,17 @@
       </w:pPr>
     </w:lvl>
   </w:abstractNum>
-  <w:num w:numId="1" w16cid:durableId="1704591839">
+  <w:num w:numId="1">
     <w:abstractNumId w:val="1"/>
   </w:num>
-  <w:num w:numId="2" w16cid:durableId="1082487340">
+  <w:num w:numId="2">
     <w:abstractNumId w:val="0"/>
   </w:num>
 </w:numbering>
 </file>
 
 <file path=word/styles.xml><?xml version="1.0" encoding="utf-8"?>
-<w:styles xmlns:mc="http://schemas.openxmlformats.org/markup-compatibility/2006" xmlns:r="http://schemas.openxmlformats.org/officeDocument/2006/relationships" xmlns:w="http://schemas.openxmlformats.org/wordprocessingml/2006/main" xmlns:w14="http://schemas.microsoft.com/office/word/2010/wordml" xmlns:w15="http://schemas.microsoft.com/office/word/2012/wordml" xmlns:w16cex="http://schemas.microsoft.com/office/word/2018/wordml/cex" xmlns:w16cid="http://schemas.microsoft.com/office/word/2016/wordml/cid" xmlns:w16="http://schemas.microsoft.com/office/word/2018/wordml" xmlns:w16sdtdh="http://schemas.microsoft.com/office/word/2020/wordml/sdtdatahash" xmlns:w16se="http://schemas.microsoft.com/office/word/2015/wordml/symex" mc:Ignorable="w14 w15 w16se w16cid w16 w16cex w16sdtdh">
+<w:styles xmlns:mc="http://schemas.openxmlformats.org/markup-compatibility/2006" xmlns:r="http://schemas.openxmlformats.org/officeDocument/2006/relationships" xmlns:w="http://schemas.openxmlformats.org/wordprocessingml/2006/main" xmlns:w14="http://schemas.microsoft.com/office/word/2010/wordml" xmlns:w15="http://schemas.microsoft.com/office/word/2012/wordml" xmlns:w16cid="http://schemas.microsoft.com/office/word/2016/wordml/cid" xmlns:w16se="http://schemas.microsoft.com/office/word/2015/wordml/symex" mc:Ignorable="w14 w15 w16se w16cid">
   <w:docDefaults>
     <w:rPrDefault>
       <w:rPr>
@@ -3048,7 +3643,7 @@
       </w:pPr>
     </w:pPrDefault>
   </w:docDefaults>
-  <w:latentStyles w:defLockedState="0" w:defUIPriority="99" w:defSemiHidden="0" w:defUnhideWhenUsed="0" w:defQFormat="0" w:count="376">
+  <w:latentStyles w:defLockedState="0" w:defUIPriority="99" w:defSemiHidden="0" w:defUnhideWhenUsed="0" w:defQFormat="0" w:count="375">
     <w:lsdException w:name="Normal" w:uiPriority="0" w:qFormat="1"/>
     <w:lsdException w:name="heading 1" w:uiPriority="9" w:qFormat="1"/>
     <w:lsdException w:name="heading 2" w:semiHidden="1" w:uiPriority="9" w:unhideWhenUsed="1" w:qFormat="1"/>
@@ -3424,7 +4019,6 @@
     <w:lsdException w:name="Smart Hyperlink" w:semiHidden="1" w:unhideWhenUsed="1"/>
     <w:lsdException w:name="Hashtag" w:semiHidden="1" w:unhideWhenUsed="1"/>
     <w:lsdException w:name="Unresolved Mention" w:semiHidden="1" w:unhideWhenUsed="1"/>
-    <w:lsdException w:name="Smart Link" w:semiHidden="1" w:unhideWhenUsed="1"/>
   </w:latentStyles>
   <w:style w:type="paragraph" w:default="1" w:styleId="Normal">
     <w:name w:val="Normal"/>

</xml_diff>

<commit_message>
Update submission doc, latest() remote func now also sends date/time
</commit_message>
<xml_diff>
--- a/Documents/submission_data.docx
+++ b/Documents/submission_data.docx
@@ -1485,7 +1485,7 @@
           <w:sdtPr>
             <w:id w:val="-1985536737"/>
             <w14:checkbox>
-              <w14:checked w14:val="1"/>
+              <w14:checked w14:val="0"/>
               <w14:checkedState w14:val="2612" w14:font="MS Gothic"/>
               <w14:uncheckedState w14:val="2610" w14:font="MS Gothic"/>
             </w14:checkbox>
@@ -1504,7 +1504,7 @@
                   <w:rPr>
                     <w:rFonts w:ascii="MS Gothic" w:eastAsia="MS Gothic" w:hAnsi="MS Gothic" w:hint="eastAsia"/>
                   </w:rPr>
-                  <w:t>☒</w:t>
+                  <w:t>☐</w:t>
                 </w:r>
               </w:p>
             </w:tc>
@@ -1514,7 +1514,7 @@
           <w:sdtPr>
             <w:id w:val="2091352297"/>
             <w14:checkbox>
-              <w14:checked w14:val="0"/>
+              <w14:checked w14:val="1"/>
               <w14:checkedState w14:val="2612" w14:font="MS Gothic"/>
               <w14:uncheckedState w14:val="2610" w14:font="MS Gothic"/>
             </w14:checkbox>
@@ -1533,7 +1533,7 @@
                   <w:rPr>
                     <w:rFonts w:ascii="MS Gothic" w:eastAsia="MS Gothic" w:hAnsi="MS Gothic" w:hint="eastAsia"/>
                   </w:rPr>
-                  <w:t>☐</w:t>
+                  <w:t>☒</w:t>
                 </w:r>
               </w:p>
             </w:tc>
@@ -1548,10 +1548,16 @@
               <w:cnfStyle w:val="000000000000" w:firstRow="0" w:lastRow="0" w:firstColumn="0" w:lastColumn="0" w:oddVBand="0" w:evenVBand="0" w:oddHBand="0" w:evenHBand="0" w:firstRowFirstColumn="0" w:firstRowLastColumn="0" w:lastRowFirstColumn="0" w:lastRowLastColumn="0"/>
             </w:pPr>
             <w:r>
-              <w:t>Mutex lock used within the buffer</w:t>
-            </w:r>
-            <w:r>
-              <w:t>, however semaphores were not fully implemented.</w:t>
+              <w:t>Mutex lock</w:t>
+            </w:r>
+            <w:r>
+              <w:t xml:space="preserve"> &amp; 2 semaphores</w:t>
+            </w:r>
+            <w:r>
+              <w:t xml:space="preserve"> used within the buffer</w:t>
+            </w:r>
+            <w:r>
+              <w:t>s.</w:t>
             </w:r>
           </w:p>
         </w:tc>
@@ -1666,6 +1672,9 @@
             <w:r>
               <w:t>Critical errors cause the red LED to light and an error to be generated to the terminal.</w:t>
             </w:r>
+            <w:r>
+              <w:t xml:space="preserve"> Board doesn’t reset.</w:t>
+            </w:r>
           </w:p>
         </w:tc>
       </w:tr>
@@ -2036,7 +2045,13 @@
               <w:t>SensorData.h</w:t>
             </w:r>
             <w:r>
-              <w:t>) which can be called to collect light levels, pressure and temperature.</w:t>
+              <w:t>) which can be called to collect light levels, pressure</w:t>
+            </w:r>
+            <w:r>
+              <w:t>, date/time</w:t>
+            </w:r>
+            <w:r>
+              <w:t xml:space="preserve"> and temperature.</w:t>
             </w:r>
             <w:r>
               <w:t xml:space="preserve"> Sampling jitter minimised in this class – 10 samples are collected and averaged with each reading (</w:t>
@@ -2127,7 +2142,13 @@
               <w:t>)</w:t>
             </w:r>
             <w:r>
-              <w:t xml:space="preserve">. This data is buffered and written to the SD every minute using the </w:t>
+              <w:t xml:space="preserve">. This data is buffered </w:t>
+            </w:r>
+            <w:r>
+              <w:t xml:space="preserve">in valuesBuffer </w:t>
+            </w:r>
+            <w:r>
+              <w:t xml:space="preserve">and written to the SD every minute using the </w:t>
             </w:r>
             <w:r>
               <w:t>SDWrite</w:t>
@@ -2343,7 +2364,13 @@
               <w:t>tries to block</w:t>
             </w:r>
             <w:r>
-              <w:t xml:space="preserve"> only if empty using try_acquire. Producer consumer pattern used – data written to buffer on producer thread and read from on consumer thread, 2 semaphores and a mutex used. Templates and virtual functions used for SensorData class, LED, button, ticker etc.</w:t>
+              <w:t xml:space="preserve"> only if empty using</w:t>
+            </w:r>
+            <w:r>
+              <w:t xml:space="preserve"> the samplesInBuffer semaphore</w:t>
+            </w:r>
+            <w:r>
+              <w:t>. Producer consumer pattern used – data written to buffer on producer thread and read from on consumer thread, 2 semaphores and a mutex used. Templates and virtual functions used for SensorData class, LED, button, ticker etc.</w:t>
             </w:r>
           </w:p>
           <w:p/>
@@ -2886,7 +2913,19 @@
               <w:rPr>
                 <w:bCs/>
               </w:rPr>
-              <w:t xml:space="preserve">Connects to Azure (started on azure_handler thread) and remote functions are available in Commands section from Azure. Commands are handled in Mbed in main.cpp in </w:t>
+              <w:t xml:space="preserve">Connects to Azure (started on azure_handler thread) and remote functions are available in Commands section from Azure. </w:t>
+            </w:r>
+            <w:r>
+              <w:rPr>
+                <w:bCs/>
+              </w:rPr>
+              <w:t>All c</w:t>
+            </w:r>
+            <w:r>
+              <w:rPr>
+                <w:bCs/>
+              </w:rPr>
+              <w:t xml:space="preserve">ommands are handled in Mbed in main.cpp in </w:t>
             </w:r>
             <w:r>
               <w:rPr>
@@ -2900,6 +2939,27 @@
                 <w:bCs/>
               </w:rPr>
               <w:t>.</w:t>
+            </w:r>
+            <w:r>
+              <w:rPr>
+                <w:bCs/>
+              </w:rPr>
+              <w:t xml:space="preserve"> Set high/low functions are implemented separately for each sensor type. All functions can be tested from Azure (</w:t>
+            </w:r>
+            <w:hyperlink r:id="rId8" w:history="1">
+              <w:r>
+                <w:rPr>
+                  <w:rStyle w:val="Hyperlink"/>
+                  <w:bCs/>
+                </w:rPr>
+                <w:t>https://comp2004-cw2-tcollyer.azureiotcentral.com/devices/details/zm5secb5eu/commands</w:t>
+              </w:r>
+            </w:hyperlink>
+            <w:r>
+              <w:rPr>
+                <w:bCs/>
+              </w:rPr>
+              <w:t>).</w:t>
             </w:r>
           </w:p>
           <w:p>
@@ -2924,6 +2984,7 @@
         <w:pStyle w:val="Heading2"/>
       </w:pPr>
       <w:r>
+        <w:lastRenderedPageBreak/>
         <w:t>Requirement 8</w:t>
       </w:r>
     </w:p>
@@ -2952,6 +3013,32 @@
                 <w:bCs/>
               </w:rPr>
             </w:pPr>
+            <w:r>
+              <w:rPr>
+                <w:bCs/>
+              </w:rPr>
+              <w:t>azure_handler thread calls sendToAzure(), which calls send_data() function in main.cpp that contains a while loop that blocks until the buffer is no longer empty. When this happens, the latest item is read out from the Azure buffer (azureBuffer) and sent to Azure IoT in JSON format.</w:t>
+            </w:r>
+          </w:p>
+          <w:p>
+            <w:pPr>
+              <w:rPr>
+                <w:bCs/>
+              </w:rPr>
+            </w:pPr>
+          </w:p>
+          <w:p>
+            <w:pPr>
+              <w:rPr>
+                <w:bCs/>
+              </w:rPr>
+            </w:pPr>
+            <w:r>
+              <w:rPr>
+                <w:bCs/>
+              </w:rPr>
+              <w:t>This can be seen from the terminal every time a sensor measurement has been taken and added to the buffer.</w:t>
+            </w:r>
           </w:p>
           <w:p>
             <w:pPr>
@@ -2997,7 +3084,11 @@
           <w:tcPr>
             <w:tcW w:w="9016" w:type="dxa"/>
           </w:tcPr>
-          <w:p/>
+          <w:p>
+            <w:r>
+              <w:t>2 semaphores, samplesInBuffer and spaceInBuffer, plus a mutex used within the Buffer class to prevent deadlocks and maintain thread synchronisation.</w:t>
+            </w:r>
+          </w:p>
           <w:p/>
           <w:p/>
         </w:tc>
@@ -3034,6 +3125,19 @@
           <w:p>
             <w:r>
               <w:t>Critical errors – e.g. not being able to initialise SD card, not connecting to Azure etc. creates an error and light the red LED.</w:t>
+            </w:r>
+            <w:r>
+              <w:t xml:space="preserve"> Alarm message is printed and blocks the thread for 30 seconds (e.g. line 546-556, main.cpp, from </w:t>
+            </w:r>
+            <w:r>
+              <w:rPr>
+                <w:b/>
+                <w:bCs/>
+              </w:rPr>
+              <w:t>readBuffer()</w:t>
+            </w:r>
+            <w:r>
+              <w:t>).</w:t>
             </w:r>
           </w:p>
           <w:p/>
@@ -3435,6 +3539,7 @@
     <w:lsdException w:name="HTML Sample" w:semiHidden="1" w:unhideWhenUsed="1"/>
     <w:lsdException w:name="HTML Typewriter" w:semiHidden="1" w:unhideWhenUsed="1"/>
     <w:lsdException w:name="HTML Variable" w:semiHidden="1" w:unhideWhenUsed="1"/>
+    <w:lsdException w:name="Normal Table" w:semiHidden="1" w:unhideWhenUsed="1"/>
     <w:lsdException w:name="annotation subject" w:semiHidden="1" w:unhideWhenUsed="1"/>
     <w:lsdException w:name="No List" w:semiHidden="1" w:unhideWhenUsed="1"/>
     <w:lsdException w:name="Outline List 1" w:semiHidden="1" w:unhideWhenUsed="1"/>
@@ -3481,8 +3586,10 @@
     <w:lsdException w:name="Table Subtle 2" w:semiHidden="1" w:unhideWhenUsed="1"/>
     <w:lsdException w:name="Table Web 1" w:semiHidden="1" w:unhideWhenUsed="1"/>
     <w:lsdException w:name="Table Web 2" w:semiHidden="1" w:unhideWhenUsed="1"/>
+    <w:lsdException w:name="Table Web 3" w:semiHidden="1" w:unhideWhenUsed="1"/>
     <w:lsdException w:name="Balloon Text" w:semiHidden="1" w:unhideWhenUsed="1"/>
     <w:lsdException w:name="Table Grid" w:uiPriority="39"/>
+    <w:lsdException w:name="Table Theme" w:semiHidden="1" w:unhideWhenUsed="1"/>
     <w:lsdException w:name="Placeholder Text" w:semiHidden="1"/>
     <w:lsdException w:name="No Spacing" w:uiPriority="1" w:qFormat="1"/>
     <w:lsdException w:name="Light Shading" w:uiPriority="60"/>

</xml_diff>

<commit_message>
Final cleanup, board now resets on critical error
</commit_message>
<xml_diff>
--- a/Documents/submission_data.docx
+++ b/Documents/submission_data.docx
@@ -277,10 +277,10 @@
       </w:tblPr>
       <w:tblGrid>
         <w:gridCol w:w="1414"/>
-        <w:gridCol w:w="1072"/>
+        <w:gridCol w:w="1069"/>
         <w:gridCol w:w="1218"/>
         <w:gridCol w:w="1218"/>
-        <w:gridCol w:w="4145"/>
+        <w:gridCol w:w="4148"/>
       </w:tblGrid>
       <w:tr>
         <w:trPr>
@@ -1028,7 +1028,7 @@
               <w:cnfStyle w:val="000000000000" w:firstRow="0" w:lastRow="0" w:firstColumn="0" w:lastColumn="0" w:oddVBand="0" w:evenVBand="0" w:oddHBand="0" w:evenHBand="0" w:firstRowFirstColumn="0" w:firstRowLastColumn="0" w:lastRowFirstColumn="0" w:lastRowLastColumn="0"/>
             </w:pPr>
             <w:r>
-              <w:t>4</w:t>
+              <w:t>5</w:t>
             </w:r>
             <w:r>
               <w:t xml:space="preserve"> threads used – for writing to SD and reading buffer, collecting sensor data</w:t>
@@ -1039,6 +1039,9 @@
             <w:r>
               <w:lastRenderedPageBreak/>
               <w:t>Azure</w:t>
+            </w:r>
+            <w:r>
+              <w:t>, emptying Azure buffer/writing to SD</w:t>
             </w:r>
             <w:r>
               <w:t xml:space="preserve"> and waiting on user’s press of blue button.</w:t>
@@ -1164,10 +1167,10 @@
               <w:t xml:space="preserve"> used </w:t>
             </w:r>
             <w:r>
-              <w:t>to minimise power consumption – timer interrupts on all 3 threads, signal-wait on blue button press handling</w:t>
-            </w:r>
-            <w:r>
-              <w:t xml:space="preserve"> </w:t>
+              <w:t xml:space="preserve">to minimise power consumption – timer interrupts </w:t>
+            </w:r>
+            <w:r>
+              <w:t>used as well as signal-wait</w:t>
             </w:r>
             <w:r>
               <w:t>(</w:t>
@@ -1485,7 +1488,7 @@
           <w:sdtPr>
             <w:id w:val="-1985536737"/>
             <w14:checkbox>
-              <w14:checked w14:val="0"/>
+              <w14:checked w14:val="1"/>
               <w14:checkedState w14:val="2612" w14:font="MS Gothic"/>
               <w14:uncheckedState w14:val="2610" w14:font="MS Gothic"/>
             </w14:checkbox>
@@ -1504,7 +1507,7 @@
                   <w:rPr>
                     <w:rFonts w:ascii="MS Gothic" w:eastAsia="MS Gothic" w:hAnsi="MS Gothic" w:hint="eastAsia"/>
                   </w:rPr>
-                  <w:t>☐</w:t>
+                  <w:t>☒</w:t>
                 </w:r>
               </w:p>
             </w:tc>
@@ -1514,7 +1517,7 @@
           <w:sdtPr>
             <w:id w:val="2091352297"/>
             <w14:checkbox>
-              <w14:checked w14:val="1"/>
+              <w14:checked w14:val="0"/>
               <w14:checkedState w14:val="2612" w14:font="MS Gothic"/>
               <w14:uncheckedState w14:val="2610" w14:font="MS Gothic"/>
             </w14:checkbox>
@@ -1533,7 +1536,7 @@
                   <w:rPr>
                     <w:rFonts w:ascii="MS Gothic" w:eastAsia="MS Gothic" w:hAnsi="MS Gothic" w:hint="eastAsia"/>
                   </w:rPr>
-                  <w:t>☒</w:t>
+                  <w:t>☐</w:t>
                 </w:r>
               </w:p>
             </w:tc>
@@ -1557,7 +1560,13 @@
               <w:t xml:space="preserve"> used within the buffer</w:t>
             </w:r>
             <w:r>
-              <w:t>s.</w:t>
+              <w:t>s</w:t>
+            </w:r>
+            <w:r>
+              <w:t>, blocks when empty, does not block when full</w:t>
+            </w:r>
+            <w:r>
+              <w:t>. Timeouts not used</w:t>
             </w:r>
           </w:p>
         </w:tc>
@@ -1670,10 +1679,19 @@
               <w:cnfStyle w:val="000000000000" w:firstRow="0" w:lastRow="0" w:firstColumn="0" w:lastColumn="0" w:oddVBand="0" w:evenVBand="0" w:oddHBand="0" w:evenHBand="0" w:firstRowFirstColumn="0" w:firstRowLastColumn="0" w:lastRowFirstColumn="0" w:lastRowLastColumn="0"/>
             </w:pPr>
             <w:r>
-              <w:t>Critical errors cause the red LED to light and an error to be generated to the terminal.</w:t>
-            </w:r>
-            <w:r>
-              <w:t xml:space="preserve"> Board doesn’t reset.</w:t>
+              <w:t xml:space="preserve">Critical errors cause the red LED to light and an error to be </w:t>
+            </w:r>
+            <w:r>
+              <w:t>logged</w:t>
+            </w:r>
+            <w:r>
+              <w:t xml:space="preserve"> to the terminal.</w:t>
+            </w:r>
+            <w:r>
+              <w:t xml:space="preserve"> Alarm message is displayed and blocks thread error occurred on for 30 seconds before resetting the board.</w:t>
+            </w:r>
+            <w:r>
+              <w:t xml:space="preserve"> Timeouts not used</w:t>
             </w:r>
           </w:p>
         </w:tc>
@@ -2075,7 +2093,10 @@
               <w:t>timer</w:t>
             </w:r>
             <w:r>
-              <w:t>) that fires every 10 seconds, unblocking producer thread and collecting this data using the class.</w:t>
+              <w:t>) that fires every 10 seconds, unblocking producer thread and collecting this data using the class</w:t>
+            </w:r>
+            <w:r>
+              <w:t>, using signal-wait.</w:t>
             </w:r>
           </w:p>
           <w:p/>
@@ -2300,7 +2321,13 @@
               <w:t>Buffer.h</w:t>
             </w:r>
             <w:r>
-              <w:t xml:space="preserve">) that buffers data with a max default size of 20, size modifiable by changing </w:t>
+              <w:t>) that buffers data with a</w:t>
+            </w:r>
+            <w:r>
+              <w:t xml:space="preserve"> </w:t>
+            </w:r>
+            <w:r>
+              <w:t xml:space="preserve">default size of 20, size modifiable by changing </w:t>
             </w:r>
             <w:r>
               <w:rPr>
@@ -2784,13 +2811,63 @@
           </w:tcPr>
           <w:p>
             <w:r>
-              <w:t>Multiple threads used – high priority producer for collecting sensor data and writing to buffer, consumer for reading out of buffer and writing to SD, button_handler to wait on user button press to cancel the alarm message</w:t>
-            </w:r>
-            <w:r>
-              <w:t>, azure_handler for communicating with Azure</w:t>
-            </w:r>
-            <w:r>
-              <w:t xml:space="preserve"> and azure_consumer for Azure to be able to flush the buffer</w:t>
+              <w:t xml:space="preserve">Multiple threads used – high priority </w:t>
+            </w:r>
+            <w:r>
+              <w:rPr>
+                <w:b/>
+                <w:bCs/>
+              </w:rPr>
+              <w:t>producer</w:t>
+            </w:r>
+            <w:r>
+              <w:t xml:space="preserve"> for collecting sensor data and writing to buffer, </w:t>
+            </w:r>
+            <w:r>
+              <w:rPr>
+                <w:b/>
+                <w:bCs/>
+              </w:rPr>
+              <w:t>consumer</w:t>
+            </w:r>
+            <w:r>
+              <w:t xml:space="preserve"> for reading out of buffer and writing to SD, </w:t>
+            </w:r>
+            <w:r>
+              <w:rPr>
+                <w:b/>
+                <w:bCs/>
+              </w:rPr>
+              <w:t>button_handler</w:t>
+            </w:r>
+            <w:r>
+              <w:t xml:space="preserve"> to wait on user button press to cancel the alarm message</w:t>
+            </w:r>
+            <w:r>
+              <w:t xml:space="preserve">, </w:t>
+            </w:r>
+            <w:r>
+              <w:rPr>
+                <w:b/>
+                <w:bCs/>
+              </w:rPr>
+              <w:t>azure_handler</w:t>
+            </w:r>
+            <w:r>
+              <w:t xml:space="preserve"> for communicating with Azure</w:t>
+            </w:r>
+            <w:r>
+              <w:t xml:space="preserve"> and </w:t>
+            </w:r>
+            <w:r>
+              <w:rPr>
+                <w:b/>
+                <w:bCs/>
+              </w:rPr>
+              <w:t>azure_consumer</w:t>
+            </w:r>
+            <w:r>
+              <w:t xml:space="preserve"> for Azure to be able to flush the buffer</w:t>
             </w:r>
             <w:r>
               <w:t xml:space="preserve"> remotely and write to the SD card.</w:t>
@@ -2975,6 +3052,26 @@
                 <w:bCs/>
               </w:rPr>
             </w:pPr>
+            <w:r>
+              <w:rPr>
+                <w:bCs/>
+              </w:rPr>
+              <w:t>Remote function implementation found in main.cpp lines 131-201</w:t>
+            </w:r>
+          </w:p>
+          <w:p>
+            <w:pPr>
+              <w:rPr>
+                <w:bCs/>
+              </w:rPr>
+            </w:pPr>
+          </w:p>
+          <w:p>
+            <w:pPr>
+              <w:rPr>
+                <w:bCs/>
+              </w:rPr>
+            </w:pPr>
           </w:p>
         </w:tc>
       </w:tr>
@@ -3017,7 +3114,19 @@
               <w:rPr>
                 <w:bCs/>
               </w:rPr>
-              <w:t>azure_handler thread calls sendToAzure(), which calls send_data() function in main.cpp that contains a while loop that blocks until the buffer is no longer empty. When this happens, the latest item is read out from the Azure buffer (azureBuffer) and sent to Azure IoT in JSON format.</w:t>
+              <w:t>azure_handler thread calls sendToAzure(), which calls send_data() function in main.cpp that contains a while loop that blocks until the buffer is no longer empty. When this happens, the latest item is read out from the Azure buffer (azureBuffer) and sent to Azure IoT in JSON format</w:t>
+            </w:r>
+            <w:r>
+              <w:rPr>
+                <w:bCs/>
+              </w:rPr>
+              <w:t>, containing sensor measurements</w:t>
+            </w:r>
+            <w:r>
+              <w:rPr>
+                <w:bCs/>
+              </w:rPr>
+              <w:t>.</w:t>
             </w:r>
           </w:p>
           <w:p>
@@ -3037,7 +3146,19 @@
               <w:rPr>
                 <w:bCs/>
               </w:rPr>
-              <w:t>This can be seen from the terminal every time a sensor measurement has been taken and added to the buffer.</w:t>
+              <w:t>This can be seen from the terminal every time a sensor measurement has been taken and added to the buffer</w:t>
+            </w:r>
+            <w:r>
+              <w:rPr>
+                <w:bCs/>
+              </w:rPr>
+              <w:t xml:space="preserve"> and from the Azure raw data tab</w:t>
+            </w:r>
+            <w:r>
+              <w:rPr>
+                <w:bCs/>
+              </w:rPr>
+              <w:t>.</w:t>
             </w:r>
           </w:p>
           <w:p>
@@ -3086,7 +3207,7 @@
           </w:tcPr>
           <w:p>
             <w:r>
-              <w:t>2 semaphores, samplesInBuffer and spaceInBuffer, plus a mutex used within the Buffer class to prevent deadlocks and maintain thread synchronisation.</w:t>
+              <w:t>2 semaphores, samplesInBuffer and spaceInBuffer, plus a mutex used within the Buffer class</w:t>
             </w:r>
           </w:p>
           <w:p/>
@@ -3127,7 +3248,19 @@
               <w:t>Critical errors – e.g. not being able to initialise SD card, not connecting to Azure etc. creates an error and light the red LED.</w:t>
             </w:r>
             <w:r>
-              <w:t xml:space="preserve"> Alarm message is printed and blocks the thread for 30 seconds (e.g. line 546-556, main.cpp, from </w:t>
+              <w:t xml:space="preserve"> Alarm message is printed and blocks the thread for 30 seconds (e.g. line 5</w:t>
+            </w:r>
+            <w:r>
+              <w:t>6</w:t>
+            </w:r>
+            <w:r>
+              <w:t>1</w:t>
+            </w:r>
+            <w:r>
+              <w:t xml:space="preserve"> onwards</w:t>
+            </w:r>
+            <w:r>
+              <w:t xml:space="preserve">, main.cpp, from </w:t>
             </w:r>
             <w:r>
               <w:rPr>
@@ -3138,6 +3271,21 @@
             </w:r>
             <w:r>
               <w:t>).</w:t>
+            </w:r>
+            <w:r>
+              <w:t xml:space="preserve"> </w:t>
+            </w:r>
+          </w:p>
+          <w:p/>
+          <w:p>
+            <w:r>
+              <w:t>Ensure network cable is not connected to test the Azure</w:t>
+            </w:r>
+            <w:r>
+              <w:t xml:space="preserve"> critical error as an example.</w:t>
+            </w:r>
+            <w:r>
+              <w:t xml:space="preserve"> (Prints [!] Critical error [!], and then [?] Resetting system 30s later – then resets)</w:t>
             </w:r>
           </w:p>
           <w:p/>

</xml_diff>